<commit_message>
implemented coupling of band1 and 2 via rs232; rdd updated with timer concept; code documented
</commit_message>
<xml_diff>
--- a/doc/RDD.docx
+++ b/doc/RDD.docx
@@ -11,8 +11,6 @@
           <w:lang w:val="en-US"/>
         </w:rPr>
       </w:pPr>
-      <w:bookmarkStart w:id="0" w:name="_GoBack"/>
-      <w:bookmarkEnd w:id="0"/>
       <w:r>
         <w:rPr>
           <w:sz w:val="36"/>
@@ -53,7 +51,21 @@
           <w:sz w:val="36"/>
           <w:szCs w:val="36"/>
         </w:rPr>
-        <w:t>Version 3.01</w:t>
+        <w:t xml:space="preserve">Version </w:t>
+      </w:r>
+      <w:r>
+        <w:rPr>
+          <w:sz w:val="36"/>
+          <w:szCs w:val="36"/>
+        </w:rPr>
+        <w:t>4</w:t>
+      </w:r>
+      <w:r>
+        <w:rPr>
+          <w:sz w:val="36"/>
+          <w:szCs w:val="36"/>
+        </w:rPr>
+        <w:t>.01</w:t>
       </w:r>
       <w:r>
         <w:rPr>
@@ -908,6 +920,334 @@
                 <w:lang w:val="en-US"/>
               </w:rPr>
               <w:t>Regressionstests</w:t>
+            </w:r>
+          </w:p>
+        </w:tc>
+      </w:tr>
+      <w:tr>
+        <w:tc>
+          <w:tcPr>
+            <w:tcW w:w="1951" w:type="dxa"/>
+          </w:tcPr>
+          <w:p>
+            <w:pPr>
+              <w:rPr>
+                <w:sz w:val="28"/>
+                <w:szCs w:val="28"/>
+                <w:lang w:val="en-US"/>
+              </w:rPr>
+            </w:pPr>
+            <w:r>
+              <w:rPr>
+                <w:sz w:val="28"/>
+                <w:szCs w:val="28"/>
+                <w:lang w:val="en-US"/>
+              </w:rPr>
+              <w:t>4.01</w:t>
+            </w:r>
+          </w:p>
+        </w:tc>
+        <w:tc>
+          <w:tcPr>
+            <w:tcW w:w="1418" w:type="dxa"/>
+          </w:tcPr>
+          <w:p>
+            <w:pPr>
+              <w:rPr>
+                <w:sz w:val="28"/>
+                <w:szCs w:val="28"/>
+                <w:lang w:val="en-US"/>
+              </w:rPr>
+            </w:pPr>
+            <w:r>
+              <w:rPr>
+                <w:sz w:val="28"/>
+                <w:szCs w:val="28"/>
+                <w:lang w:val="en-US"/>
+              </w:rPr>
+              <w:t>Rudat</w:t>
+            </w:r>
+          </w:p>
+        </w:tc>
+        <w:tc>
+          <w:tcPr>
+            <w:tcW w:w="1701" w:type="dxa"/>
+          </w:tcPr>
+          <w:p>
+            <w:pPr>
+              <w:rPr>
+                <w:sz w:val="28"/>
+                <w:szCs w:val="28"/>
+                <w:lang w:val="en-US"/>
+              </w:rPr>
+            </w:pPr>
+          </w:p>
+        </w:tc>
+        <w:tc>
+          <w:tcPr>
+            <w:tcW w:w="4142" w:type="dxa"/>
+          </w:tcPr>
+          <w:p>
+            <w:pPr>
+              <w:rPr>
+                <w:sz w:val="28"/>
+                <w:szCs w:val="28"/>
+                <w:lang w:val="en-US"/>
+              </w:rPr>
+            </w:pPr>
+            <w:r>
+              <w:rPr>
+                <w:sz w:val="28"/>
+                <w:szCs w:val="28"/>
+                <w:lang w:val="en-US"/>
+              </w:rPr>
+              <w:t>Class diags</w:t>
+            </w:r>
+          </w:p>
+        </w:tc>
+      </w:tr>
+      <w:tr>
+        <w:tc>
+          <w:tcPr>
+            <w:tcW w:w="1951" w:type="dxa"/>
+          </w:tcPr>
+          <w:p>
+            <w:pPr>
+              <w:rPr>
+                <w:sz w:val="28"/>
+                <w:szCs w:val="28"/>
+                <w:lang w:val="en-US"/>
+              </w:rPr>
+            </w:pPr>
+            <w:r>
+              <w:rPr>
+                <w:sz w:val="28"/>
+                <w:szCs w:val="28"/>
+                <w:lang w:val="en-US"/>
+              </w:rPr>
+              <w:t>4.02</w:t>
+            </w:r>
+          </w:p>
+        </w:tc>
+        <w:tc>
+          <w:tcPr>
+            <w:tcW w:w="1418" w:type="dxa"/>
+          </w:tcPr>
+          <w:p>
+            <w:pPr>
+              <w:rPr>
+                <w:sz w:val="28"/>
+                <w:szCs w:val="28"/>
+                <w:lang w:val="en-US"/>
+              </w:rPr>
+            </w:pPr>
+            <w:r>
+              <w:rPr>
+                <w:sz w:val="28"/>
+                <w:szCs w:val="28"/>
+                <w:lang w:val="en-US"/>
+              </w:rPr>
+              <w:t>SlowAddo</w:t>
+            </w:r>
+          </w:p>
+        </w:tc>
+        <w:tc>
+          <w:tcPr>
+            <w:tcW w:w="1701" w:type="dxa"/>
+          </w:tcPr>
+          <w:p>
+            <w:pPr>
+              <w:rPr>
+                <w:sz w:val="28"/>
+                <w:szCs w:val="28"/>
+                <w:lang w:val="en-US"/>
+              </w:rPr>
+            </w:pPr>
+          </w:p>
+        </w:tc>
+        <w:tc>
+          <w:tcPr>
+            <w:tcW w:w="4142" w:type="dxa"/>
+          </w:tcPr>
+          <w:p>
+            <w:pPr>
+              <w:rPr>
+                <w:sz w:val="28"/>
+                <w:szCs w:val="28"/>
+                <w:lang w:val="en-US"/>
+              </w:rPr>
+            </w:pPr>
+            <w:r>
+              <w:rPr>
+                <w:sz w:val="28"/>
+                <w:szCs w:val="28"/>
+                <w:lang w:val="en-US"/>
+              </w:rPr>
+              <w:t>State pattern regressiontest</w:t>
+            </w:r>
+          </w:p>
+        </w:tc>
+      </w:tr>
+      <w:tr>
+        <w:tc>
+          <w:tcPr>
+            <w:tcW w:w="1951" w:type="dxa"/>
+          </w:tcPr>
+          <w:p>
+            <w:pPr>
+              <w:rPr>
+                <w:sz w:val="28"/>
+                <w:szCs w:val="28"/>
+                <w:lang w:val="en-US"/>
+              </w:rPr>
+            </w:pPr>
+            <w:r>
+              <w:rPr>
+                <w:sz w:val="28"/>
+                <w:szCs w:val="28"/>
+                <w:lang w:val="en-US"/>
+              </w:rPr>
+              <w:t>4.03</w:t>
+            </w:r>
+          </w:p>
+        </w:tc>
+        <w:tc>
+          <w:tcPr>
+            <w:tcW w:w="1418" w:type="dxa"/>
+          </w:tcPr>
+          <w:p>
+            <w:pPr>
+              <w:rPr>
+                <w:sz w:val="28"/>
+                <w:szCs w:val="28"/>
+                <w:lang w:val="en-US"/>
+              </w:rPr>
+            </w:pPr>
+            <w:r>
+              <w:rPr>
+                <w:sz w:val="28"/>
+                <w:szCs w:val="28"/>
+                <w:lang w:val="en-US"/>
+              </w:rPr>
+              <w:t>AddoSlow</w:t>
+            </w:r>
+          </w:p>
+        </w:tc>
+        <w:tc>
+          <w:tcPr>
+            <w:tcW w:w="1701" w:type="dxa"/>
+          </w:tcPr>
+          <w:p>
+            <w:pPr>
+              <w:rPr>
+                <w:sz w:val="28"/>
+                <w:szCs w:val="28"/>
+                <w:lang w:val="en-US"/>
+              </w:rPr>
+            </w:pPr>
+          </w:p>
+        </w:tc>
+        <w:tc>
+          <w:tcPr>
+            <w:tcW w:w="4142" w:type="dxa"/>
+          </w:tcPr>
+          <w:p>
+            <w:pPr>
+              <w:rPr>
+                <w:sz w:val="28"/>
+                <w:szCs w:val="28"/>
+                <w:lang w:val="en-US"/>
+              </w:rPr>
+            </w:pPr>
+            <w:r>
+              <w:rPr>
+                <w:sz w:val="28"/>
+                <w:szCs w:val="28"/>
+                <w:lang w:val="en-US"/>
+              </w:rPr>
+              <w:t>Updated fsms in vp</w:t>
+            </w:r>
+          </w:p>
+        </w:tc>
+      </w:tr>
+      <w:tr>
+        <w:tc>
+          <w:tcPr>
+            <w:tcW w:w="1951" w:type="dxa"/>
+          </w:tcPr>
+          <w:p>
+            <w:pPr>
+              <w:rPr>
+                <w:sz w:val="28"/>
+                <w:szCs w:val="28"/>
+                <w:lang w:val="en-US"/>
+              </w:rPr>
+            </w:pPr>
+            <w:r>
+              <w:rPr>
+                <w:sz w:val="28"/>
+                <w:szCs w:val="28"/>
+                <w:lang w:val="en-US"/>
+              </w:rPr>
+              <w:t>5.0</w:t>
+            </w:r>
+          </w:p>
+        </w:tc>
+        <w:tc>
+          <w:tcPr>
+            <w:tcW w:w="1418" w:type="dxa"/>
+          </w:tcPr>
+          <w:p>
+            <w:pPr>
+              <w:rPr>
+                <w:sz w:val="28"/>
+                <w:szCs w:val="28"/>
+                <w:lang w:val="en-US"/>
+              </w:rPr>
+            </w:pPr>
+            <w:r>
+              <w:rPr>
+                <w:sz w:val="28"/>
+                <w:szCs w:val="28"/>
+                <w:lang w:val="en-US"/>
+              </w:rPr>
+              <w:t>AddoSlow</w:t>
+            </w:r>
+          </w:p>
+        </w:tc>
+        <w:tc>
+          <w:tcPr>
+            <w:tcW w:w="1701" w:type="dxa"/>
+          </w:tcPr>
+          <w:p>
+            <w:pPr>
+              <w:rPr>
+                <w:sz w:val="28"/>
+                <w:szCs w:val="28"/>
+                <w:lang w:val="en-US"/>
+              </w:rPr>
+            </w:pPr>
+          </w:p>
+        </w:tc>
+        <w:tc>
+          <w:tcPr>
+            <w:tcW w:w="4142" w:type="dxa"/>
+          </w:tcPr>
+          <w:p>
+            <w:pPr>
+              <w:rPr>
+                <w:sz w:val="28"/>
+                <w:szCs w:val="28"/>
+                <w:lang w:val="en-US"/>
+              </w:rPr>
+            </w:pPr>
+            <w:r>
+              <w:rPr>
+                <w:sz w:val="28"/>
+                <w:szCs w:val="28"/>
+                <w:lang w:val="en-US"/>
+              </w:rPr>
+              <w:t>Timer shit</w:t>
             </w:r>
           </w:p>
         </w:tc>
@@ -4228,7 +4568,7 @@
       <w:pPr>
         <w:pStyle w:val="berschrift1"/>
       </w:pPr>
-      <w:bookmarkStart w:id="1" w:name="_Toc340478128"/>
+      <w:bookmarkStart w:id="0" w:name="_Toc340478128"/>
       <w:r>
         <w:lastRenderedPageBreak/>
         <w:t xml:space="preserve">1 </w:t>
@@ -4236,7 +4576,7 @@
       <w:r>
         <w:t>Motivation</w:t>
       </w:r>
-      <w:bookmarkEnd w:id="1"/>
+      <w:bookmarkEnd w:id="0"/>
     </w:p>
     <w:p>
       <w:pPr>
@@ -4287,27 +4627,27 @@
       <w:pPr>
         <w:pStyle w:val="berschrift1"/>
       </w:pPr>
-      <w:bookmarkStart w:id="2" w:name="_Toc340478129"/>
+      <w:bookmarkStart w:id="1" w:name="_Toc340478129"/>
       <w:r>
         <w:t xml:space="preserve">2 </w:t>
       </w:r>
       <w:r>
         <w:t>Randbedinungen</w:t>
       </w:r>
+      <w:bookmarkEnd w:id="1"/>
+    </w:p>
+    <w:p>
+      <w:pPr>
+        <w:pStyle w:val="berschrift2"/>
+      </w:pPr>
+      <w:bookmarkStart w:id="2" w:name="_Toc340478130"/>
+      <w:r>
+        <w:t xml:space="preserve">2.1 </w:t>
+      </w:r>
+      <w:r>
+        <w:t>Entwicklungsumgebung</w:t>
+      </w:r>
       <w:bookmarkEnd w:id="2"/>
-    </w:p>
-    <w:p>
-      <w:pPr>
-        <w:pStyle w:val="berschrift2"/>
-      </w:pPr>
-      <w:bookmarkStart w:id="3" w:name="_Toc340478130"/>
-      <w:r>
-        <w:t xml:space="preserve">2.1 </w:t>
-      </w:r>
-      <w:r>
-        <w:t>Entwicklungsumgebung</w:t>
-      </w:r>
-      <w:bookmarkEnd w:id="3"/>
     </w:p>
     <w:p>
       <w:pPr>
@@ -4355,11 +4695,11 @@
       <w:pPr>
         <w:pStyle w:val="berschrift2"/>
       </w:pPr>
-      <w:bookmarkStart w:id="4" w:name="_Toc340478131"/>
+      <w:bookmarkStart w:id="3" w:name="_Toc340478131"/>
       <w:r>
         <w:t>2.2 Werkzeuge</w:t>
       </w:r>
-      <w:bookmarkEnd w:id="4"/>
+      <w:bookmarkEnd w:id="3"/>
     </w:p>
     <w:p>
       <w:pPr>
@@ -4401,11 +4741,11 @@
       <w:pPr>
         <w:pStyle w:val="berschrift2"/>
       </w:pPr>
-      <w:bookmarkStart w:id="5" w:name="_Toc340478132"/>
+      <w:bookmarkStart w:id="4" w:name="_Toc340478132"/>
       <w:r>
         <w:t>2.3 Sprachen</w:t>
       </w:r>
-      <w:bookmarkEnd w:id="5"/>
+      <w:bookmarkEnd w:id="4"/>
     </w:p>
     <w:p>
       <w:pPr>
@@ -4450,7 +4790,7 @@
           <w:lang w:val="en-GB"/>
         </w:rPr>
       </w:pPr>
-      <w:bookmarkStart w:id="6" w:name="_Toc340478133"/>
+      <w:bookmarkStart w:id="5" w:name="_Toc340478133"/>
       <w:r>
         <w:rPr>
           <w:lang w:val="en-GB"/>
@@ -4469,29 +4809,29 @@
         </w:rPr>
         <w:t xml:space="preserve"> (Sequenzdiagramme)</w:t>
       </w:r>
+      <w:bookmarkEnd w:id="5"/>
+    </w:p>
+    <w:p>
+      <w:pPr>
+        <w:pStyle w:val="berschrift2"/>
+        <w:rPr>
+          <w:lang w:val="en-GB"/>
+        </w:rPr>
+      </w:pPr>
+      <w:bookmarkStart w:id="6" w:name="_Toc340478134"/>
+      <w:r>
+        <w:rPr>
+          <w:lang w:val="en-GB"/>
+        </w:rPr>
+        <w:t>3.1 Allgemein</w:t>
+      </w:r>
+      <w:r>
+        <w:rPr>
+          <w:lang w:val="en-GB"/>
+        </w:rPr>
+        <w:t>e Anforderungen</w:t>
+      </w:r>
       <w:bookmarkEnd w:id="6"/>
-    </w:p>
-    <w:p>
-      <w:pPr>
-        <w:pStyle w:val="berschrift2"/>
-        <w:rPr>
-          <w:lang w:val="en-GB"/>
-        </w:rPr>
-      </w:pPr>
-      <w:bookmarkStart w:id="7" w:name="_Toc340478134"/>
-      <w:r>
-        <w:rPr>
-          <w:lang w:val="en-GB"/>
-        </w:rPr>
-        <w:t>3.1 Allgemein</w:t>
-      </w:r>
-      <w:r>
-        <w:rPr>
-          <w:lang w:val="en-GB"/>
-        </w:rPr>
-        <w:t>e Anforderungen</w:t>
-      </w:r>
-      <w:bookmarkEnd w:id="7"/>
     </w:p>
     <w:p>
       <w:pPr>
@@ -5828,24 +6168,24 @@
       <w:pPr>
         <w:pStyle w:val="berschrift2"/>
       </w:pPr>
-      <w:bookmarkStart w:id="8" w:name="_Toc340478135"/>
+      <w:bookmarkStart w:id="7" w:name="_Toc340478135"/>
       <w:r>
         <w:t>3.2 Anforderungen</w:t>
       </w:r>
+      <w:bookmarkEnd w:id="7"/>
+    </w:p>
+    <w:p>
+      <w:pPr>
+        <w:pStyle w:val="berschrift3"/>
+      </w:pPr>
+      <w:bookmarkStart w:id="8" w:name="_Toc340478136"/>
+      <w:r>
+        <w:t xml:space="preserve">3.2.1 </w:t>
+      </w:r>
+      <w:r>
+        <w:t>Durchlauf akzeptierter Werkstücke</w:t>
+      </w:r>
       <w:bookmarkEnd w:id="8"/>
-    </w:p>
-    <w:p>
-      <w:pPr>
-        <w:pStyle w:val="berschrift3"/>
-      </w:pPr>
-      <w:bookmarkStart w:id="9" w:name="_Toc340478136"/>
-      <w:r>
-        <w:t xml:space="preserve">3.2.1 </w:t>
-      </w:r>
-      <w:r>
-        <w:t>Durchlauf akzeptierter Werkstücke</w:t>
-      </w:r>
-      <w:bookmarkEnd w:id="9"/>
     </w:p>
     <w:p/>
     <w:p>
@@ -7294,7 +7634,7 @@
       <w:pPr>
         <w:pStyle w:val="berschrift3"/>
       </w:pPr>
-      <w:bookmarkStart w:id="10" w:name="_Toc340478137"/>
+      <w:bookmarkStart w:id="9" w:name="_Toc340478137"/>
       <w:r>
         <w:t xml:space="preserve">3.2.2 </w:t>
       </w:r>
@@ -7307,7 +7647,7 @@
       <w:r>
         <w:t xml:space="preserve"> flachen Werkstücken</w:t>
       </w:r>
-      <w:bookmarkEnd w:id="10"/>
+      <w:bookmarkEnd w:id="9"/>
       <w:r>
         <w:t xml:space="preserve"> </w:t>
       </w:r>
@@ -7750,7 +8090,7 @@
       <w:pPr>
         <w:pStyle w:val="berschrift3"/>
       </w:pPr>
-      <w:bookmarkStart w:id="11" w:name="_Toc340478138"/>
+      <w:bookmarkStart w:id="10" w:name="_Toc340478138"/>
       <w:r>
         <w:t>3.2.3</w:t>
       </w:r>
@@ -7763,7 +8103,7 @@
       <w:r>
         <w:t>Metalleinsatz</w:t>
       </w:r>
-      <w:bookmarkEnd w:id="11"/>
+      <w:bookmarkEnd w:id="10"/>
       <w:r>
         <w:t xml:space="preserve"> </w:t>
       </w:r>
@@ -8229,24 +8569,24 @@
       <w:pPr>
         <w:pStyle w:val="berschrift2"/>
       </w:pPr>
-      <w:bookmarkStart w:id="12" w:name="_Toc340478139"/>
+      <w:bookmarkStart w:id="11" w:name="_Toc340478139"/>
       <w:r>
         <w:t>3.3 Fehlerszenarien</w:t>
       </w:r>
+      <w:bookmarkEnd w:id="11"/>
+    </w:p>
+    <w:p>
+      <w:pPr>
+        <w:pStyle w:val="berschrift3"/>
+      </w:pPr>
+      <w:bookmarkStart w:id="12" w:name="_Toc340478140"/>
+      <w:r>
+        <w:t xml:space="preserve">3.3.1 </w:t>
+      </w:r>
+      <w:r>
+        <w:t>Fehlermeldung „Rutsche voll“</w:t>
+      </w:r>
       <w:bookmarkEnd w:id="12"/>
-    </w:p>
-    <w:p>
-      <w:pPr>
-        <w:pStyle w:val="berschrift3"/>
-      </w:pPr>
-      <w:bookmarkStart w:id="13" w:name="_Toc340478140"/>
-      <w:r>
-        <w:t xml:space="preserve">3.3.1 </w:t>
-      </w:r>
-      <w:r>
-        <w:t>Fehlermeldung „Rutsche voll“</w:t>
-      </w:r>
-      <w:bookmarkEnd w:id="13"/>
       <w:r>
         <w:t xml:space="preserve"> </w:t>
       </w:r>
@@ -8697,14 +9037,14 @@
       <w:pPr>
         <w:pStyle w:val="berschrift3"/>
       </w:pPr>
-      <w:bookmarkStart w:id="14" w:name="_Toc340478141"/>
+      <w:bookmarkStart w:id="13" w:name="_Toc340478141"/>
       <w:r>
         <w:t xml:space="preserve">3.3.2 </w:t>
       </w:r>
       <w:r>
         <w:t>Werkstück wurde vom Band genommen</w:t>
       </w:r>
-      <w:bookmarkEnd w:id="14"/>
+      <w:bookmarkEnd w:id="13"/>
       <w:r>
         <w:t xml:space="preserve"> </w:t>
       </w:r>
@@ -9142,14 +9482,14 @@
       <w:pPr>
         <w:pStyle w:val="berschrift3"/>
       </w:pPr>
-      <w:bookmarkStart w:id="15" w:name="_Toc340478142"/>
+      <w:bookmarkStart w:id="14" w:name="_Toc340478142"/>
       <w:r>
         <w:t xml:space="preserve">3.3.3 </w:t>
       </w:r>
       <w:r>
         <w:t>Werkstück wurde mitten auf dem Band hinzugefügt</w:t>
       </w:r>
-      <w:bookmarkEnd w:id="15"/>
+      <w:bookmarkEnd w:id="14"/>
     </w:p>
     <w:p>
       <w:pPr>
@@ -9607,24 +9947,24 @@
       <w:pPr>
         <w:pStyle w:val="berschrift2"/>
       </w:pPr>
-      <w:bookmarkStart w:id="16" w:name="_Toc340478143"/>
+      <w:bookmarkStart w:id="15" w:name="_Toc340478143"/>
       <w:r>
         <w:t xml:space="preserve">3.4 </w:t>
       </w:r>
       <w:r>
         <w:t>Diagramme</w:t>
       </w:r>
+      <w:bookmarkEnd w:id="15"/>
+    </w:p>
+    <w:p>
+      <w:pPr>
+        <w:pStyle w:val="berschrift3"/>
+      </w:pPr>
+      <w:bookmarkStart w:id="16" w:name="_Toc340478144"/>
+      <w:r>
+        <w:t>3.4.1 Durchlauf akzeptierter Werkstücke</w:t>
+      </w:r>
       <w:bookmarkEnd w:id="16"/>
-    </w:p>
-    <w:p>
-      <w:pPr>
-        <w:pStyle w:val="berschrift3"/>
-      </w:pPr>
-      <w:bookmarkStart w:id="17" w:name="_Toc340478144"/>
-      <w:r>
-        <w:t>3.4.1 Durchlauf akzeptierter Werkstücke</w:t>
-      </w:r>
-      <w:bookmarkEnd w:id="17"/>
     </w:p>
     <w:p>
       <w:pPr>
@@ -9800,11 +10140,11 @@
       <w:pPr>
         <w:pStyle w:val="berschrift3"/>
       </w:pPr>
-      <w:bookmarkStart w:id="18" w:name="_Toc340478145"/>
+      <w:bookmarkStart w:id="17" w:name="_Toc340478145"/>
       <w:r>
         <w:t>3.4.2 Aussortieren von zu flachen Werkstücken</w:t>
       </w:r>
-      <w:bookmarkEnd w:id="18"/>
+      <w:bookmarkEnd w:id="17"/>
     </w:p>
     <w:p>
       <w:r>
@@ -9860,7 +10200,7 @@
       <w:pPr>
         <w:pStyle w:val="berschrift3"/>
       </w:pPr>
-      <w:bookmarkStart w:id="19" w:name="_Toc340478146"/>
+      <w:bookmarkStart w:id="18" w:name="_Toc340478146"/>
       <w:r>
         <w:lastRenderedPageBreak/>
         <w:t>3.</w:t>
@@ -9877,7 +10217,7 @@
       <w:r>
         <w:t>Metalleinsatz</w:t>
       </w:r>
-      <w:bookmarkEnd w:id="19"/>
+      <w:bookmarkEnd w:id="18"/>
       <w:r>
         <w:t xml:space="preserve"> </w:t>
       </w:r>
@@ -9935,12 +10275,12 @@
       <w:pPr>
         <w:pStyle w:val="berschrift3"/>
       </w:pPr>
-      <w:bookmarkStart w:id="20" w:name="_Toc340478147"/>
+      <w:bookmarkStart w:id="19" w:name="_Toc340478147"/>
       <w:r>
         <w:lastRenderedPageBreak/>
         <w:t>3.4.4 Fehlerbehandlung</w:t>
       </w:r>
-      <w:bookmarkEnd w:id="20"/>
+      <w:bookmarkEnd w:id="19"/>
     </w:p>
     <w:p>
       <w:r>
@@ -9993,11 +10333,221 @@
     </w:p>
     <w:p>
       <w:pPr>
+        <w:pStyle w:val="berschrift2"/>
+      </w:pPr>
+      <w:r>
+        <w:t>3.5 Timer-Konzept</w:t>
+      </w:r>
+    </w:p>
+    <w:p>
+      <w:r>
+        <w:t>Wo überall Timer?</w:t>
+      </w:r>
+    </w:p>
+    <w:p>
+      <w:pPr>
+        <w:pStyle w:val="Listenabsatz"/>
+        <w:numPr>
+          <w:ilvl w:val="0"/>
+          <w:numId w:val="43"/>
+        </w:numPr>
+      </w:pPr>
+      <w:r>
+        <w:t>Rutsche -&gt; wenn sich schranke nach x sec nicht wieder geschlossen hat -&gt; Rutsche voll</w:t>
+      </w:r>
+    </w:p>
+    <w:p>
+      <w:pPr>
+        <w:pStyle w:val="Listenabsatz"/>
+        <w:numPr>
+          <w:ilvl w:val="0"/>
+          <w:numId w:val="43"/>
+        </w:numPr>
+      </w:pPr>
+      <w:r>
+        <w:t>Weiche -&gt;</w:t>
+      </w:r>
+      <w:r>
+        <w:t xml:space="preserve"> </w:t>
+      </w:r>
+      <w:r>
+        <w:t xml:space="preserve">nach x sec muss sich die schranke wieder schließen </w:t>
+      </w:r>
+    </w:p>
+    <w:p>
+      <w:pPr>
+        <w:pStyle w:val="Listenabsatz"/>
+        <w:numPr>
+          <w:ilvl w:val="0"/>
+          <w:numId w:val="43"/>
+        </w:numPr>
+      </w:pPr>
+      <w:r>
+        <w:t>Übergabe Puck band1-&gt;band2 -&gt; band1 muss x sec weiterlaufen</w:t>
+      </w:r>
+    </w:p>
+    <w:p>
+      <w:pPr>
+        <w:pStyle w:val="Listenabsatz"/>
+        <w:numPr>
+          <w:ilvl w:val="0"/>
+          <w:numId w:val="43"/>
+        </w:numPr>
+      </w:pPr>
+      <w:r>
+        <w:t>Übergabe puck band1-&gt;band2 -&gt; timeout nach x sec , wenn kein ack kommt (annahme: band tot, estop oder what else)</w:t>
+      </w:r>
+    </w:p>
+    <w:p>
+      <w:pPr>
+        <w:pStyle w:val="Listenabsatz"/>
+        <w:numPr>
+          <w:ilvl w:val="0"/>
+          <w:numId w:val="43"/>
+        </w:numPr>
+      </w:pPr>
+      <w:r>
+        <w:lastRenderedPageBreak/>
+        <w:t>(</w:t>
+      </w:r>
+      <w:r>
+        <w:t>Übergabe puck band1-&gt;band2 -&gt; wenn angefordert, aber kein puck kommt, nach x sec band anhalten</w:t>
+      </w:r>
+      <w:r>
+        <w:t>)</w:t>
+      </w:r>
+    </w:p>
+    <w:p>
+      <w:pPr>
+        <w:pStyle w:val="Listenabsatz"/>
+        <w:numPr>
+          <w:ilvl w:val="0"/>
+          <w:numId w:val="43"/>
+        </w:numPr>
+      </w:pPr>
+      <w:r>
+        <w:t>Min/max timer für fahrtzeit für Seg1,2,3 pro Werkstück (z.B. sbStartClosed() -&gt; sbHeightcontrolOpen())</w:t>
+      </w:r>
+    </w:p>
+    <w:p>
+      <w:r>
+        <w:t>Timer-Klasse:</w:t>
+      </w:r>
+      <w:r>
+        <w:br/>
+        <w:t>start()</w:t>
+      </w:r>
+    </w:p>
+    <w:p>
+      <w:r>
+        <w:t>Stop()</w:t>
+      </w:r>
+    </w:p>
+    <w:p>
+      <w:r>
+        <w:t>Pause()</w:t>
+      </w:r>
+    </w:p>
+    <w:p>
+      <w:r>
+        <w:t>Unpause()</w:t>
+      </w:r>
+    </w:p>
+    <w:p>
+      <w:pPr>
+        <w:pStyle w:val="Listenabsatz"/>
+        <w:numPr>
+          <w:ilvl w:val="0"/>
+          <w:numId w:val="44"/>
+        </w:numPr>
+      </w:pPr>
+      <w:r>
+        <w:t xml:space="preserve">Dispatcher erhält tmrSlideFull </w:t>
+      </w:r>
+      <w:r>
+        <w:t>pulse</w:t>
+      </w:r>
+    </w:p>
+    <w:p>
+      <w:pPr>
+        <w:pStyle w:val="Listenabsatz"/>
+        <w:numPr>
+          <w:ilvl w:val="0"/>
+          <w:numId w:val="44"/>
+        </w:numPr>
+      </w:pPr>
+      <w:r>
+        <w:t>Dispatcher erhält weiche pulse</w:t>
+      </w:r>
+    </w:p>
+    <w:p>
+      <w:pPr>
+        <w:pStyle w:val="Listenabsatz"/>
+        <w:numPr>
+          <w:ilvl w:val="0"/>
+          <w:numId w:val="44"/>
+        </w:numPr>
+      </w:pPr>
+      <w:r>
+        <w:t>Geht an dispatcher</w:t>
+      </w:r>
+    </w:p>
+    <w:p>
+      <w:pPr>
+        <w:pStyle w:val="Listenabsatz"/>
+        <w:numPr>
+          <w:ilvl w:val="0"/>
+          <w:numId w:val="44"/>
+        </w:numPr>
+      </w:pPr>
+      <w:r>
+        <w:t>Band2 bereit anfrage timeout</w:t>
+      </w:r>
+      <w:r>
+        <w:t xml:space="preserve"> pulse</w:t>
+      </w:r>
+      <w:r>
+        <w:t>, wenn kein ack kommt geht an errorfsm -&gt; stdError</w:t>
+      </w:r>
+    </w:p>
+    <w:p>
+      <w:pPr>
+        <w:pStyle w:val="Listenabsatz"/>
+        <w:numPr>
+          <w:ilvl w:val="0"/>
+          <w:numId w:val="44"/>
+        </w:numPr>
+      </w:pPr>
+      <w:r>
+        <w:t>kA steht in klammern</w:t>
+      </w:r>
+      <w:r>
+        <w:t xml:space="preserve">, </w:t>
+      </w:r>
+      <w:r>
+        <w:t>dispatcher, aber brauchen wir echt nicht ey</w:t>
+      </w:r>
+      <w:bookmarkStart w:id="20" w:name="_GoBack"/>
+      <w:bookmarkEnd w:id="20"/>
+    </w:p>
+    <w:p>
+      <w:pPr>
+        <w:pStyle w:val="Listenabsatz"/>
+        <w:numPr>
+          <w:ilvl w:val="0"/>
+          <w:numId w:val="44"/>
+        </w:numPr>
+      </w:pPr>
+      <w:r>
+        <w:t>errorfsm</w:t>
+      </w:r>
+    </w:p>
+    <w:p>
+      <w:pPr>
         <w:pStyle w:val="berschrift1"/>
       </w:pPr>
       <w:bookmarkStart w:id="21" w:name="_Toc340478148"/>
       <w:r>
-        <w:lastRenderedPageBreak/>
         <w:t>4 Design</w:t>
       </w:r>
       <w:bookmarkEnd w:id="21"/>
@@ -10074,6 +10624,7 @@
       </w:pPr>
       <w:bookmarkStart w:id="23" w:name="_Toc340478150"/>
       <w:r>
+        <w:lastRenderedPageBreak/>
         <w:t xml:space="preserve">4.2 </w:t>
       </w:r>
       <w:r>
@@ -10143,7 +10694,6 @@
       </w:pPr>
       <w:bookmarkStart w:id="24" w:name="_Toc340478151"/>
       <w:r>
-        <w:lastRenderedPageBreak/>
         <w:t xml:space="preserve">4.3 </w:t>
       </w:r>
       <w:r>
@@ -10814,7 +11364,6 @@
                 <w:sz w:val="20"/>
                 <w:szCs w:val="20"/>
               </w:rPr>
-              <w:lastRenderedPageBreak/>
               <w:t>Debug Hal: Q1 led off</w:t>
             </w:r>
           </w:p>
@@ -11290,7 +11839,6 @@
                 <w:sz w:val="20"/>
                 <w:szCs w:val="20"/>
               </w:rPr>
-              <w:lastRenderedPageBreak/>
               <w:t>LED Q1 geht aus</w:t>
             </w:r>
           </w:p>
@@ -11757,6 +12305,7 @@
                 <w:sz w:val="20"/>
                 <w:szCs w:val="20"/>
               </w:rPr>
+              <w:lastRenderedPageBreak/>
               <w:t>Debug RS232_2: Timeout recved</w:t>
             </w:r>
           </w:p>
@@ -11864,6 +12413,7 @@
                 <w:sz w:val="20"/>
                 <w:szCs w:val="20"/>
               </w:rPr>
+              <w:lastRenderedPageBreak/>
               <w:t>COM1 initialisiert und geöffnet</w:t>
             </w:r>
           </w:p>
@@ -12355,7 +12905,6 @@
                 <w:sz w:val="20"/>
                 <w:szCs w:val="20"/>
               </w:rPr>
-              <w:lastRenderedPageBreak/>
               <w:t>Debug Hal: red light on</w:t>
             </w:r>
           </w:p>
@@ -13123,6 +13672,7 @@
         </w:numPr>
       </w:pPr>
       <w:r>
+        <w:lastRenderedPageBreak/>
         <w:t>Werkstück mit Metall</w:t>
       </w:r>
       <w:r>
@@ -13359,7 +13909,653 @@
                 <w:sz w:val="20"/>
                 <w:szCs w:val="20"/>
               </w:rPr>
+              <w:t>Werkstueck in Hoehenmessung</w:t>
+            </w:r>
+          </w:p>
+          <w:p>
+            <w:pPr>
+              <w:rPr>
+                <w:rFonts w:ascii="Consolas" w:hAnsi="Consolas" w:cs="Consolas"/>
+                <w:sz w:val="20"/>
+                <w:szCs w:val="20"/>
+              </w:rPr>
+            </w:pPr>
+            <w:r>
+              <w:rPr>
+                <w:rFonts w:ascii="Consolas" w:hAnsi="Consolas" w:cs="Consolas"/>
+                <w:sz w:val="20"/>
+                <w:szCs w:val="20"/>
+              </w:rPr>
+              <w:t>Werkstueck Hoehe: 2712</w:t>
+            </w:r>
+          </w:p>
+          <w:p>
+            <w:pPr>
+              <w:rPr>
+                <w:rFonts w:ascii="Consolas" w:hAnsi="Consolas" w:cs="Consolas"/>
+                <w:sz w:val="20"/>
+                <w:szCs w:val="20"/>
+              </w:rPr>
+            </w:pPr>
+            <w:r>
+              <w:rPr>
+                <w:rFonts w:ascii="Consolas" w:hAnsi="Consolas" w:cs="Consolas"/>
+                <w:sz w:val="20"/>
+                <w:szCs w:val="20"/>
+              </w:rPr>
+              <w:t>Debug Hal: engine stopped</w:t>
+            </w:r>
+          </w:p>
+          <w:p>
+            <w:pPr>
+              <w:rPr>
+                <w:rFonts w:ascii="Consolas" w:hAnsi="Consolas" w:cs="Consolas"/>
+                <w:sz w:val="20"/>
+                <w:szCs w:val="20"/>
+              </w:rPr>
+            </w:pPr>
+            <w:r>
+              <w:rPr>
+                <w:rFonts w:ascii="Consolas" w:hAnsi="Consolas" w:cs="Consolas"/>
+                <w:sz w:val="20"/>
+                <w:szCs w:val="20"/>
+              </w:rPr>
+              <w:t>Debug Hal: engine revert stop</w:t>
+            </w:r>
+          </w:p>
+          <w:p>
+            <w:pPr>
+              <w:rPr>
+                <w:rFonts w:ascii="Consolas" w:hAnsi="Consolas" w:cs="Consolas"/>
+                <w:sz w:val="20"/>
+                <w:szCs w:val="20"/>
+              </w:rPr>
+            </w:pPr>
+            <w:r>
+              <w:rPr>
+                <w:rFonts w:ascii="Consolas" w:hAnsi="Consolas" w:cs="Consolas"/>
+                <w:sz w:val="20"/>
+                <w:szCs w:val="20"/>
+              </w:rPr>
+              <w:t>Kein Werkstueck in Hoehenmessung</w:t>
+            </w:r>
+          </w:p>
+          <w:p>
+            <w:pPr>
+              <w:rPr>
+                <w:rFonts w:ascii="Consolas" w:hAnsi="Consolas" w:cs="Consolas"/>
+                <w:sz w:val="20"/>
+                <w:szCs w:val="20"/>
+              </w:rPr>
+            </w:pPr>
+            <w:r>
+              <w:rPr>
+                <w:rFonts w:ascii="Consolas" w:hAnsi="Consolas" w:cs="Consolas"/>
+                <w:sz w:val="20"/>
+                <w:szCs w:val="20"/>
+              </w:rPr>
+              <w:t>Werkstueck in Weiche</w:t>
+            </w:r>
+          </w:p>
+          <w:p>
+            <w:pPr>
+              <w:rPr>
+                <w:rFonts w:ascii="Consolas" w:hAnsi="Consolas" w:cs="Consolas"/>
+                <w:sz w:val="20"/>
+                <w:szCs w:val="20"/>
+              </w:rPr>
+            </w:pPr>
+            <w:r>
+              <w:rPr>
+                <w:rFonts w:ascii="Consolas" w:hAnsi="Consolas" w:cs="Consolas"/>
+                <w:sz w:val="20"/>
+                <w:szCs w:val="20"/>
+              </w:rPr>
+              <w:t>Kein Werkstueck in Weiche</w:t>
+            </w:r>
+          </w:p>
+          <w:p>
+            <w:pPr>
+              <w:rPr>
+                <w:rFonts w:ascii="Consolas" w:hAnsi="Consolas" w:cs="Consolas"/>
+                <w:sz w:val="20"/>
+                <w:szCs w:val="20"/>
+              </w:rPr>
+            </w:pPr>
+            <w:r>
+              <w:rPr>
+                <w:rFonts w:ascii="Consolas" w:hAnsi="Consolas" w:cs="Consolas"/>
+                <w:sz w:val="20"/>
+                <w:szCs w:val="20"/>
+              </w:rPr>
+              <w:t>Rutsche voll</w:t>
+            </w:r>
+          </w:p>
+          <w:p>
+            <w:pPr>
+              <w:rPr>
+                <w:rFonts w:ascii="Consolas" w:hAnsi="Consolas" w:cs="Consolas"/>
+                <w:sz w:val="20"/>
+                <w:szCs w:val="20"/>
+              </w:rPr>
+            </w:pPr>
+            <w:r>
+              <w:rPr>
+                <w:rFonts w:ascii="Consolas" w:hAnsi="Consolas" w:cs="Consolas"/>
+                <w:sz w:val="20"/>
+                <w:szCs w:val="20"/>
+              </w:rPr>
+              <w:t>Rutsche nicht voll</w:t>
+            </w:r>
+          </w:p>
+          <w:p>
+            <w:pPr>
+              <w:rPr>
+                <w:rFonts w:ascii="Consolas" w:hAnsi="Consolas" w:cs="Consolas"/>
+                <w:sz w:val="20"/>
+                <w:szCs w:val="20"/>
+              </w:rPr>
+            </w:pPr>
+            <w:r>
+              <w:rPr>
+                <w:rFonts w:ascii="Consolas" w:hAnsi="Consolas" w:cs="Consolas"/>
+                <w:sz w:val="20"/>
+                <w:szCs w:val="20"/>
+              </w:rPr>
+              <w:t>Debug Hal: engine stopped</w:t>
+            </w:r>
+          </w:p>
+          <w:p>
+            <w:pPr>
+              <w:rPr>
+                <w:rFonts w:ascii="Consolas" w:hAnsi="Consolas" w:cs="Consolas"/>
+                <w:sz w:val="20"/>
+                <w:szCs w:val="20"/>
+              </w:rPr>
+            </w:pPr>
+            <w:r>
+              <w:rPr>
+                <w:rFonts w:ascii="Consolas" w:hAnsi="Consolas" w:cs="Consolas"/>
+                <w:sz w:val="20"/>
+                <w:szCs w:val="20"/>
+              </w:rPr>
+              <w:t>Werkstueck im Einlauf</w:t>
+            </w:r>
+          </w:p>
+          <w:p>
+            <w:pPr>
+              <w:rPr>
+                <w:rFonts w:ascii="Consolas" w:hAnsi="Consolas" w:cs="Consolas"/>
+                <w:sz w:val="20"/>
+                <w:szCs w:val="20"/>
+              </w:rPr>
+            </w:pPr>
+            <w:r>
+              <w:rPr>
+                <w:rFonts w:ascii="Consolas" w:hAnsi="Consolas" w:cs="Consolas"/>
+                <w:sz w:val="20"/>
+                <w:szCs w:val="20"/>
+              </w:rPr>
+              <w:t>Debug Hal: engine right with normal speed</w:t>
+            </w:r>
+          </w:p>
+          <w:p>
+            <w:pPr>
+              <w:rPr>
+                <w:rFonts w:ascii="Consolas" w:hAnsi="Consolas" w:cs="Consolas"/>
+                <w:sz w:val="20"/>
+                <w:szCs w:val="20"/>
+              </w:rPr>
+            </w:pPr>
+            <w:r>
+              <w:rPr>
+                <w:rFonts w:ascii="Consolas" w:hAnsi="Consolas" w:cs="Consolas"/>
+                <w:sz w:val="20"/>
+                <w:szCs w:val="20"/>
+              </w:rPr>
+              <w:t>Debug Hal: engine revert stop</w:t>
+            </w:r>
+          </w:p>
+          <w:p>
+            <w:pPr>
+              <w:rPr>
+                <w:rFonts w:ascii="Consolas" w:hAnsi="Consolas" w:cs="Consolas"/>
+                <w:sz w:val="20"/>
+                <w:szCs w:val="20"/>
+              </w:rPr>
+            </w:pPr>
+            <w:r>
+              <w:rPr>
+                <w:rFonts w:ascii="Consolas" w:hAnsi="Consolas" w:cs="Consolas"/>
+                <w:sz w:val="20"/>
+                <w:szCs w:val="20"/>
+              </w:rPr>
+              <w:t>Kein Werkstueck im Einlauf</w:t>
+            </w:r>
+          </w:p>
+          <w:p>
+            <w:pPr>
+              <w:rPr>
+                <w:rFonts w:ascii="Consolas" w:hAnsi="Consolas" w:cs="Consolas"/>
+                <w:sz w:val="20"/>
+                <w:szCs w:val="20"/>
+              </w:rPr>
+            </w:pPr>
+            <w:r>
+              <w:rPr>
+                <w:rFonts w:ascii="Consolas" w:hAnsi="Consolas" w:cs="Consolas"/>
+                <w:sz w:val="20"/>
+                <w:szCs w:val="20"/>
+              </w:rPr>
+              <w:t>Werkstueck im Toleranzbereich: 4040</w:t>
+            </w:r>
+          </w:p>
+          <w:p>
+            <w:pPr>
+              <w:rPr>
+                <w:rFonts w:ascii="Consolas" w:hAnsi="Consolas" w:cs="Consolas"/>
+                <w:sz w:val="20"/>
+                <w:szCs w:val="20"/>
+              </w:rPr>
+            </w:pPr>
+            <w:r>
+              <w:rPr>
+                <w:rFonts w:ascii="Consolas" w:hAnsi="Consolas" w:cs="Consolas"/>
+                <w:sz w:val="20"/>
+                <w:szCs w:val="20"/>
+              </w:rPr>
+              <w:t>Werkstueck zu klein/gross: 2525</w:t>
+            </w:r>
+          </w:p>
+          <w:p>
+            <w:pPr>
+              <w:rPr>
+                <w:rFonts w:ascii="Consolas" w:hAnsi="Consolas" w:cs="Consolas"/>
+                <w:sz w:val="20"/>
+                <w:szCs w:val="20"/>
+              </w:rPr>
+            </w:pPr>
+            <w:r>
+              <w:rPr>
+                <w:rFonts w:ascii="Consolas" w:hAnsi="Consolas" w:cs="Consolas"/>
+                <w:sz w:val="20"/>
+                <w:szCs w:val="20"/>
+              </w:rPr>
+              <w:t>Werkstueck in Hoehenmessung</w:t>
+            </w:r>
+          </w:p>
+          <w:p>
+            <w:pPr>
+              <w:rPr>
+                <w:rFonts w:ascii="Consolas" w:hAnsi="Consolas" w:cs="Consolas"/>
+                <w:sz w:val="20"/>
+                <w:szCs w:val="20"/>
+              </w:rPr>
+            </w:pPr>
+            <w:r>
+              <w:rPr>
+                <w:rFonts w:ascii="Consolas" w:hAnsi="Consolas" w:cs="Consolas"/>
+                <w:sz w:val="20"/>
+                <w:szCs w:val="20"/>
+              </w:rPr>
+              <w:t>Werkstueck Hoehe: 3526</w:t>
+            </w:r>
+          </w:p>
+          <w:p>
+            <w:pPr>
+              <w:rPr>
+                <w:rFonts w:ascii="Consolas" w:hAnsi="Consolas" w:cs="Consolas"/>
+                <w:sz w:val="20"/>
+                <w:szCs w:val="20"/>
+              </w:rPr>
+            </w:pPr>
+            <w:r>
+              <w:rPr>
+                <w:rFonts w:ascii="Consolas" w:hAnsi="Consolas" w:cs="Consolas"/>
+                <w:sz w:val="20"/>
+                <w:szCs w:val="20"/>
+              </w:rPr>
+              <w:t>Debug Hal: engine stopped</w:t>
+            </w:r>
+          </w:p>
+          <w:p>
+            <w:pPr>
+              <w:rPr>
+                <w:rFonts w:ascii="Consolas" w:hAnsi="Consolas" w:cs="Consolas"/>
+                <w:sz w:val="20"/>
+                <w:szCs w:val="20"/>
+              </w:rPr>
+            </w:pPr>
+            <w:r>
+              <w:rPr>
+                <w:rFonts w:ascii="Consolas" w:hAnsi="Consolas" w:cs="Consolas"/>
+                <w:sz w:val="20"/>
+                <w:szCs w:val="20"/>
+              </w:rPr>
+              <w:t>Debug Hal: engine revert stop</w:t>
+            </w:r>
+          </w:p>
+          <w:p>
+            <w:pPr>
+              <w:rPr>
+                <w:rFonts w:ascii="Consolas" w:hAnsi="Consolas" w:cs="Consolas"/>
+                <w:sz w:val="20"/>
+                <w:szCs w:val="20"/>
+              </w:rPr>
+            </w:pPr>
+            <w:r>
+              <w:rPr>
+                <w:rFonts w:ascii="Consolas" w:hAnsi="Consolas" w:cs="Consolas"/>
+                <w:sz w:val="20"/>
+                <w:szCs w:val="20"/>
+              </w:rPr>
+              <w:t>Werkstueck im Toleranzbereich: 4025</w:t>
+            </w:r>
+          </w:p>
+          <w:p>
+            <w:pPr>
+              <w:rPr>
+                <w:rFonts w:ascii="Consolas" w:hAnsi="Consolas" w:cs="Consolas"/>
+                <w:sz w:val="20"/>
+                <w:szCs w:val="20"/>
+              </w:rPr>
+            </w:pPr>
+            <w:r>
+              <w:rPr>
+                <w:rFonts w:ascii="Consolas" w:hAnsi="Consolas" w:cs="Consolas"/>
+                <w:sz w:val="20"/>
+                <w:szCs w:val="20"/>
+              </w:rPr>
+              <w:t>Werkstueck zu klein/gross: 2548</w:t>
+            </w:r>
+          </w:p>
+          <w:p>
+            <w:pPr>
+              <w:rPr>
+                <w:rFonts w:ascii="Consolas" w:hAnsi="Consolas" w:cs="Consolas"/>
+                <w:sz w:val="20"/>
+                <w:szCs w:val="20"/>
+              </w:rPr>
+            </w:pPr>
+            <w:r>
+              <w:rPr>
+                <w:rFonts w:ascii="Consolas" w:hAnsi="Consolas" w:cs="Consolas"/>
+                <w:sz w:val="20"/>
+                <w:szCs w:val="20"/>
+              </w:rPr>
+              <w:t>Kein Werkstueck in Hoehenmessung</w:t>
+            </w:r>
+          </w:p>
+          <w:p>
+            <w:pPr>
+              <w:rPr>
+                <w:rFonts w:ascii="Consolas" w:hAnsi="Consolas" w:cs="Consolas"/>
+                <w:sz w:val="20"/>
+                <w:szCs w:val="20"/>
+              </w:rPr>
+            </w:pPr>
+            <w:r>
+              <w:rPr>
+                <w:rFonts w:ascii="Consolas" w:hAnsi="Consolas" w:cs="Consolas"/>
+                <w:sz w:val="20"/>
+                <w:szCs w:val="20"/>
+              </w:rPr>
+              <w:t>Werkstueck in Weiche</w:t>
+            </w:r>
+          </w:p>
+          <w:p>
+            <w:pPr>
+              <w:rPr>
+                <w:rFonts w:ascii="Consolas" w:hAnsi="Consolas" w:cs="Consolas"/>
+                <w:sz w:val="20"/>
+                <w:szCs w:val="20"/>
+              </w:rPr>
+            </w:pPr>
+            <w:r>
+              <w:rPr>
+                <w:rFonts w:ascii="Consolas" w:hAnsi="Consolas" w:cs="Consolas"/>
+                <w:sz w:val="20"/>
+                <w:szCs w:val="20"/>
+              </w:rPr>
+              <w:t>Debug Hal: gate open</w:t>
+            </w:r>
+          </w:p>
+          <w:p>
+            <w:pPr>
+              <w:rPr>
+                <w:rFonts w:ascii="Consolas" w:hAnsi="Consolas" w:cs="Consolas"/>
+                <w:sz w:val="20"/>
+                <w:szCs w:val="20"/>
+              </w:rPr>
+            </w:pPr>
+            <w:r>
+              <w:rPr>
+                <w:rFonts w:ascii="Consolas" w:hAnsi="Consolas" w:cs="Consolas"/>
+                <w:sz w:val="20"/>
+                <w:szCs w:val="20"/>
+              </w:rPr>
+              <w:t>Weiche offen</w:t>
+            </w:r>
+          </w:p>
+          <w:p>
+            <w:pPr>
+              <w:rPr>
+                <w:rFonts w:ascii="Consolas" w:hAnsi="Consolas" w:cs="Consolas"/>
+                <w:sz w:val="20"/>
+                <w:szCs w:val="20"/>
+              </w:rPr>
+            </w:pPr>
+            <w:r>
+              <w:rPr>
+                <w:rFonts w:ascii="Consolas" w:hAnsi="Consolas" w:cs="Consolas"/>
+                <w:sz w:val="20"/>
+                <w:szCs w:val="20"/>
+              </w:rPr>
+              <w:t>Kein Werkstueck in Weiche</w:t>
+            </w:r>
+          </w:p>
+          <w:p>
+            <w:pPr>
+              <w:rPr>
+                <w:rFonts w:ascii="Consolas" w:hAnsi="Consolas" w:cs="Consolas"/>
+                <w:sz w:val="20"/>
+                <w:szCs w:val="20"/>
+              </w:rPr>
+            </w:pPr>
+            <w:r>
+              <w:rPr>
+                <w:rFonts w:ascii="Consolas" w:hAnsi="Consolas" w:cs="Consolas"/>
+                <w:sz w:val="20"/>
+                <w:szCs w:val="20"/>
+              </w:rPr>
+              <w:t>Werkstueck im Auslauf</w:t>
+            </w:r>
+          </w:p>
+          <w:p>
+            <w:pPr>
+              <w:rPr>
+                <w:rFonts w:ascii="Consolas" w:hAnsi="Consolas" w:cs="Consolas"/>
+                <w:sz w:val="20"/>
+                <w:szCs w:val="20"/>
+              </w:rPr>
+            </w:pPr>
+            <w:r>
+              <w:rPr>
+                <w:rFonts w:ascii="Consolas" w:hAnsi="Consolas" w:cs="Consolas"/>
+                <w:sz w:val="20"/>
+                <w:szCs w:val="20"/>
+              </w:rPr>
+              <w:t>Debug Hal: gate closed</w:t>
+            </w:r>
+          </w:p>
+          <w:p>
+            <w:pPr>
+              <w:rPr>
+                <w:rFonts w:ascii="Consolas" w:hAnsi="Consolas" w:cs="Consolas"/>
+                <w:sz w:val="20"/>
+                <w:szCs w:val="20"/>
+              </w:rPr>
+            </w:pPr>
+            <w:r>
+              <w:rPr>
+                <w:rFonts w:ascii="Consolas" w:hAnsi="Consolas" w:cs="Consolas"/>
+                <w:sz w:val="20"/>
+                <w:szCs w:val="20"/>
+              </w:rPr>
+              <w:t>Debug Hal: engine stopped</w:t>
+            </w:r>
+          </w:p>
+          <w:p>
+            <w:pPr>
+              <w:rPr>
+                <w:rFonts w:ascii="Consolas" w:hAnsi="Consolas" w:cs="Consolas"/>
+                <w:sz w:val="20"/>
+                <w:szCs w:val="20"/>
+              </w:rPr>
+            </w:pPr>
+            <w:r>
+              <w:rPr>
+                <w:rFonts w:ascii="Consolas" w:hAnsi="Consolas" w:cs="Consolas"/>
+                <w:sz w:val="20"/>
+                <w:szCs w:val="20"/>
+              </w:rPr>
+              <w:t>Weiche geshlossen</w:t>
+            </w:r>
+          </w:p>
+          <w:p>
+            <w:pPr>
+              <w:rPr>
+                <w:rFonts w:ascii="Consolas" w:hAnsi="Consolas" w:cs="Consolas"/>
+                <w:sz w:val="20"/>
+                <w:szCs w:val="20"/>
+              </w:rPr>
+            </w:pPr>
+            <w:r>
+              <w:rPr>
+                <w:rFonts w:ascii="Consolas" w:hAnsi="Consolas" w:cs="Consolas"/>
+                <w:sz w:val="20"/>
+                <w:szCs w:val="20"/>
+              </w:rPr>
+              <w:t>kein Werkstueck im Auslauf</w:t>
+            </w:r>
+          </w:p>
+          <w:p>
+            <w:pPr>
+              <w:rPr>
+                <w:rFonts w:ascii="Consolas" w:hAnsi="Consolas" w:cs="Consolas"/>
+                <w:sz w:val="20"/>
+                <w:szCs w:val="20"/>
+              </w:rPr>
+            </w:pPr>
+            <w:r>
+              <w:rPr>
+                <w:rFonts w:ascii="Consolas" w:hAnsi="Consolas" w:cs="Consolas"/>
+                <w:sz w:val="20"/>
+                <w:szCs w:val="20"/>
+              </w:rPr>
+              <w:t>Debug Hal: all lights off</w:t>
+            </w:r>
+          </w:p>
+          <w:p>
+            <w:pPr>
+              <w:rPr>
+                <w:rFonts w:ascii="Consolas" w:hAnsi="Consolas" w:cs="Consolas"/>
+                <w:sz w:val="20"/>
+                <w:szCs w:val="20"/>
+              </w:rPr>
+            </w:pPr>
+            <w:r>
+              <w:rPr>
+                <w:rFonts w:ascii="Consolas" w:hAnsi="Consolas" w:cs="Consolas"/>
+                <w:sz w:val="20"/>
+                <w:szCs w:val="20"/>
+              </w:rPr>
+              <w:t>Werkstueck im Einlauf</w:t>
+            </w:r>
+          </w:p>
+          <w:p>
+            <w:pPr>
+              <w:rPr>
+                <w:rFonts w:ascii="Consolas" w:hAnsi="Consolas" w:cs="Consolas"/>
+                <w:sz w:val="20"/>
+                <w:szCs w:val="20"/>
+              </w:rPr>
+            </w:pPr>
+            <w:r>
+              <w:rPr>
+                <w:rFonts w:ascii="Consolas" w:hAnsi="Consolas" w:cs="Consolas"/>
+                <w:sz w:val="20"/>
+                <w:szCs w:val="20"/>
+              </w:rPr>
+              <w:t>Debug Hal: engine right with normal speed</w:t>
+            </w:r>
+          </w:p>
+          <w:p>
+            <w:pPr>
+              <w:rPr>
+                <w:rFonts w:ascii="Consolas" w:hAnsi="Consolas" w:cs="Consolas"/>
+                <w:sz w:val="20"/>
+                <w:szCs w:val="20"/>
+              </w:rPr>
+            </w:pPr>
+            <w:r>
+              <w:rPr>
+                <w:rFonts w:ascii="Consolas" w:hAnsi="Consolas" w:cs="Consolas"/>
+                <w:sz w:val="20"/>
+                <w:szCs w:val="20"/>
+              </w:rPr>
+              <w:t>Debug Hal: engine revert stop</w:t>
+            </w:r>
+          </w:p>
+          <w:p>
+            <w:pPr>
+              <w:rPr>
+                <w:rFonts w:ascii="Consolas" w:hAnsi="Consolas" w:cs="Consolas"/>
+                <w:sz w:val="20"/>
+                <w:szCs w:val="20"/>
+              </w:rPr>
+            </w:pPr>
+            <w:r>
+              <w:rPr>
+                <w:rFonts w:ascii="Consolas" w:hAnsi="Consolas" w:cs="Consolas"/>
+                <w:sz w:val="20"/>
+                <w:szCs w:val="20"/>
+              </w:rPr>
               <w:lastRenderedPageBreak/>
+              <w:t>Kein Werkstueck im Einlauf</w:t>
+            </w:r>
+          </w:p>
+          <w:p>
+            <w:pPr>
+              <w:rPr>
+                <w:rFonts w:ascii="Consolas" w:hAnsi="Consolas" w:cs="Consolas"/>
+                <w:sz w:val="20"/>
+                <w:szCs w:val="20"/>
+              </w:rPr>
+            </w:pPr>
+            <w:r>
+              <w:rPr>
+                <w:rFonts w:ascii="Consolas" w:hAnsi="Consolas" w:cs="Consolas"/>
+                <w:sz w:val="20"/>
+                <w:szCs w:val="20"/>
+              </w:rPr>
+              <w:t>Werkstueck im Toleranzbereich: 4023</w:t>
+            </w:r>
+          </w:p>
+          <w:p>
+            <w:pPr>
+              <w:rPr>
+                <w:rFonts w:ascii="Consolas" w:hAnsi="Consolas" w:cs="Consolas"/>
+                <w:sz w:val="20"/>
+                <w:szCs w:val="20"/>
+              </w:rPr>
+            </w:pPr>
+            <w:r>
+              <w:rPr>
+                <w:rFonts w:ascii="Consolas" w:hAnsi="Consolas" w:cs="Consolas"/>
+                <w:sz w:val="20"/>
+                <w:szCs w:val="20"/>
+              </w:rPr>
               <w:t>Werkstueck in Hoehenmessung</w:t>
             </w:r>
           </w:p>
@@ -13377,7 +14573,7 @@
                 <w:sz w:val="20"/>
                 <w:szCs w:val="20"/>
               </w:rPr>
-              <w:t>Werkstueck Hoehe: 2712</w:t>
+              <w:t>Werkstueck Hoehe: 2471</w:t>
             </w:r>
           </w:p>
           <w:p>
@@ -13428,6 +14624,23 @@
                 <w:sz w:val="20"/>
                 <w:szCs w:val="20"/>
               </w:rPr>
+              <w:t>Werkstueck zu klein/gross: 2551</w:t>
+            </w:r>
+          </w:p>
+          <w:p>
+            <w:pPr>
+              <w:rPr>
+                <w:rFonts w:ascii="Consolas" w:hAnsi="Consolas" w:cs="Consolas"/>
+                <w:sz w:val="20"/>
+                <w:szCs w:val="20"/>
+              </w:rPr>
+            </w:pPr>
+            <w:r>
+              <w:rPr>
+                <w:rFonts w:ascii="Consolas" w:hAnsi="Consolas" w:cs="Consolas"/>
+                <w:sz w:val="20"/>
+                <w:szCs w:val="20"/>
+              </w:rPr>
               <w:t>Kein Werkstueck in Hoehenmessung</w:t>
             </w:r>
           </w:p>
@@ -13462,6 +14675,40 @@
                 <w:sz w:val="20"/>
                 <w:szCs w:val="20"/>
               </w:rPr>
+              <w:t>Debug Hal: gate open</w:t>
+            </w:r>
+          </w:p>
+          <w:p>
+            <w:pPr>
+              <w:rPr>
+                <w:rFonts w:ascii="Consolas" w:hAnsi="Consolas" w:cs="Consolas"/>
+                <w:sz w:val="20"/>
+                <w:szCs w:val="20"/>
+              </w:rPr>
+            </w:pPr>
+            <w:r>
+              <w:rPr>
+                <w:rFonts w:ascii="Consolas" w:hAnsi="Consolas" w:cs="Consolas"/>
+                <w:sz w:val="20"/>
+                <w:szCs w:val="20"/>
+              </w:rPr>
+              <w:t>Weiche offen</w:t>
+            </w:r>
+          </w:p>
+          <w:p>
+            <w:pPr>
+              <w:rPr>
+                <w:rFonts w:ascii="Consolas" w:hAnsi="Consolas" w:cs="Consolas"/>
+                <w:sz w:val="20"/>
+                <w:szCs w:val="20"/>
+              </w:rPr>
+            </w:pPr>
+            <w:r>
+              <w:rPr>
+                <w:rFonts w:ascii="Consolas" w:hAnsi="Consolas" w:cs="Consolas"/>
+                <w:sz w:val="20"/>
+                <w:szCs w:val="20"/>
+              </w:rPr>
               <w:t>Kein Werkstueck in Weiche</w:t>
             </w:r>
           </w:p>
@@ -13479,6 +14726,482 @@
                 <w:sz w:val="20"/>
                 <w:szCs w:val="20"/>
               </w:rPr>
+              <w:t>Werkstueck im Auslauf</w:t>
+            </w:r>
+          </w:p>
+          <w:p>
+            <w:pPr>
+              <w:rPr>
+                <w:rFonts w:ascii="Consolas" w:hAnsi="Consolas" w:cs="Consolas"/>
+                <w:sz w:val="20"/>
+                <w:szCs w:val="20"/>
+              </w:rPr>
+            </w:pPr>
+            <w:r>
+              <w:rPr>
+                <w:rFonts w:ascii="Consolas" w:hAnsi="Consolas" w:cs="Consolas"/>
+                <w:sz w:val="20"/>
+                <w:szCs w:val="20"/>
+              </w:rPr>
+              <w:t>Debug Hal: gate closed</w:t>
+            </w:r>
+          </w:p>
+          <w:p>
+            <w:pPr>
+              <w:rPr>
+                <w:rFonts w:ascii="Consolas" w:hAnsi="Consolas" w:cs="Consolas"/>
+                <w:sz w:val="20"/>
+                <w:szCs w:val="20"/>
+              </w:rPr>
+            </w:pPr>
+            <w:r>
+              <w:rPr>
+                <w:rFonts w:ascii="Consolas" w:hAnsi="Consolas" w:cs="Consolas"/>
+                <w:sz w:val="20"/>
+                <w:szCs w:val="20"/>
+              </w:rPr>
+              <w:t>Debug Hal: engine stopped</w:t>
+            </w:r>
+          </w:p>
+          <w:p>
+            <w:pPr>
+              <w:rPr>
+                <w:rFonts w:ascii="Consolas" w:hAnsi="Consolas" w:cs="Consolas"/>
+                <w:sz w:val="20"/>
+                <w:szCs w:val="20"/>
+              </w:rPr>
+            </w:pPr>
+            <w:r>
+              <w:rPr>
+                <w:rFonts w:ascii="Consolas" w:hAnsi="Consolas" w:cs="Consolas"/>
+                <w:sz w:val="20"/>
+                <w:szCs w:val="20"/>
+              </w:rPr>
+              <w:t>manualTurnover: 1</w:t>
+            </w:r>
+          </w:p>
+          <w:p>
+            <w:pPr>
+              <w:rPr>
+                <w:rFonts w:ascii="Consolas" w:hAnsi="Consolas" w:cs="Consolas"/>
+                <w:sz w:val="20"/>
+                <w:szCs w:val="20"/>
+              </w:rPr>
+            </w:pPr>
+            <w:r>
+              <w:rPr>
+                <w:rFonts w:ascii="Consolas" w:hAnsi="Consolas" w:cs="Consolas"/>
+                <w:sz w:val="20"/>
+                <w:szCs w:val="20"/>
+              </w:rPr>
+              <w:t>Debug Hal: all lights off</w:t>
+            </w:r>
+          </w:p>
+          <w:p>
+            <w:pPr>
+              <w:rPr>
+                <w:rFonts w:ascii="Consolas" w:hAnsi="Consolas" w:cs="Consolas"/>
+                <w:sz w:val="20"/>
+                <w:szCs w:val="20"/>
+              </w:rPr>
+            </w:pPr>
+            <w:r>
+              <w:rPr>
+                <w:rFonts w:ascii="Consolas" w:hAnsi="Consolas" w:cs="Consolas"/>
+                <w:sz w:val="20"/>
+                <w:szCs w:val="20"/>
+              </w:rPr>
+              <w:t>Debug Hal: yellow light on</w:t>
+            </w:r>
+          </w:p>
+          <w:p>
+            <w:pPr>
+              <w:rPr>
+                <w:rFonts w:ascii="Consolas" w:hAnsi="Consolas" w:cs="Consolas"/>
+                <w:sz w:val="20"/>
+                <w:szCs w:val="20"/>
+              </w:rPr>
+            </w:pPr>
+            <w:r>
+              <w:rPr>
+                <w:rFonts w:ascii="Consolas" w:hAnsi="Consolas" w:cs="Consolas"/>
+                <w:sz w:val="20"/>
+                <w:szCs w:val="20"/>
+              </w:rPr>
+              <w:t>Weiche geshlossen</w:t>
+            </w:r>
+          </w:p>
+          <w:p>
+            <w:pPr>
+              <w:rPr>
+                <w:rFonts w:ascii="Consolas" w:hAnsi="Consolas" w:cs="Consolas"/>
+                <w:sz w:val="20"/>
+                <w:szCs w:val="20"/>
+              </w:rPr>
+            </w:pPr>
+            <w:r>
+              <w:rPr>
+                <w:rFonts w:ascii="Consolas" w:hAnsi="Consolas" w:cs="Consolas"/>
+                <w:sz w:val="20"/>
+                <w:szCs w:val="20"/>
+              </w:rPr>
+              <w:t>Debug Hal: yellow light off</w:t>
+            </w:r>
+          </w:p>
+          <w:p>
+            <w:pPr>
+              <w:rPr>
+                <w:rFonts w:ascii="Consolas" w:hAnsi="Consolas" w:cs="Consolas"/>
+                <w:sz w:val="20"/>
+                <w:szCs w:val="20"/>
+              </w:rPr>
+            </w:pPr>
+            <w:r>
+              <w:rPr>
+                <w:rFonts w:ascii="Consolas" w:hAnsi="Consolas" w:cs="Consolas"/>
+                <w:sz w:val="20"/>
+                <w:szCs w:val="20"/>
+              </w:rPr>
+              <w:t>Debug Hal: yellow light on</w:t>
+            </w:r>
+          </w:p>
+          <w:p>
+            <w:pPr>
+              <w:rPr>
+                <w:rFonts w:ascii="Consolas" w:hAnsi="Consolas" w:cs="Consolas"/>
+                <w:sz w:val="20"/>
+                <w:szCs w:val="20"/>
+              </w:rPr>
+            </w:pPr>
+            <w:r>
+              <w:rPr>
+                <w:rFonts w:ascii="Consolas" w:hAnsi="Consolas" w:cs="Consolas"/>
+                <w:sz w:val="20"/>
+                <w:szCs w:val="20"/>
+              </w:rPr>
+              <w:t>kein Werkstueck im Auslauf</w:t>
+            </w:r>
+          </w:p>
+          <w:p>
+            <w:pPr>
+              <w:rPr>
+                <w:rFonts w:ascii="Consolas" w:hAnsi="Consolas" w:cs="Consolas"/>
+                <w:sz w:val="20"/>
+                <w:szCs w:val="20"/>
+              </w:rPr>
+            </w:pPr>
+            <w:r>
+              <w:rPr>
+                <w:rFonts w:ascii="Consolas" w:hAnsi="Consolas" w:cs="Consolas"/>
+                <w:sz w:val="20"/>
+                <w:szCs w:val="20"/>
+              </w:rPr>
+              <w:t>Debug Hal: all lights off</w:t>
+            </w:r>
+          </w:p>
+          <w:p>
+            <w:pPr>
+              <w:rPr>
+                <w:rFonts w:ascii="Consolas" w:hAnsi="Consolas" w:cs="Consolas"/>
+                <w:sz w:val="20"/>
+                <w:szCs w:val="20"/>
+              </w:rPr>
+            </w:pPr>
+            <w:r>
+              <w:rPr>
+                <w:rFonts w:ascii="Consolas" w:hAnsi="Consolas" w:cs="Consolas"/>
+                <w:sz w:val="20"/>
+                <w:szCs w:val="20"/>
+              </w:rPr>
+              <w:t>Werkstueck im Einlauf</w:t>
+            </w:r>
+          </w:p>
+          <w:p>
+            <w:pPr>
+              <w:rPr>
+                <w:rFonts w:ascii="Consolas" w:hAnsi="Consolas" w:cs="Consolas"/>
+                <w:sz w:val="20"/>
+                <w:szCs w:val="20"/>
+              </w:rPr>
+            </w:pPr>
+            <w:r>
+              <w:rPr>
+                <w:rFonts w:ascii="Consolas" w:hAnsi="Consolas" w:cs="Consolas"/>
+                <w:sz w:val="20"/>
+                <w:szCs w:val="20"/>
+              </w:rPr>
+              <w:t>Debug Hal: engine right with normal speed</w:t>
+            </w:r>
+          </w:p>
+          <w:p>
+            <w:pPr>
+              <w:rPr>
+                <w:rFonts w:ascii="Consolas" w:hAnsi="Consolas" w:cs="Consolas"/>
+                <w:sz w:val="20"/>
+                <w:szCs w:val="20"/>
+              </w:rPr>
+            </w:pPr>
+            <w:r>
+              <w:rPr>
+                <w:rFonts w:ascii="Consolas" w:hAnsi="Consolas" w:cs="Consolas"/>
+                <w:sz w:val="20"/>
+                <w:szCs w:val="20"/>
+              </w:rPr>
+              <w:t>Debug Hal: engine revert stop</w:t>
+            </w:r>
+          </w:p>
+          <w:p>
+            <w:pPr>
+              <w:rPr>
+                <w:rFonts w:ascii="Consolas" w:hAnsi="Consolas" w:cs="Consolas"/>
+                <w:sz w:val="20"/>
+                <w:szCs w:val="20"/>
+              </w:rPr>
+            </w:pPr>
+            <w:r>
+              <w:rPr>
+                <w:rFonts w:ascii="Consolas" w:hAnsi="Consolas" w:cs="Consolas"/>
+                <w:sz w:val="20"/>
+                <w:szCs w:val="20"/>
+              </w:rPr>
+              <w:t>Kein Werkstueck im Einlauf</w:t>
+            </w:r>
+          </w:p>
+          <w:p>
+            <w:pPr>
+              <w:rPr>
+                <w:rFonts w:ascii="Consolas" w:hAnsi="Consolas" w:cs="Consolas"/>
+                <w:sz w:val="20"/>
+                <w:szCs w:val="20"/>
+              </w:rPr>
+            </w:pPr>
+            <w:r>
+              <w:rPr>
+                <w:rFonts w:ascii="Consolas" w:hAnsi="Consolas" w:cs="Consolas"/>
+                <w:sz w:val="20"/>
+                <w:szCs w:val="20"/>
+              </w:rPr>
+              <w:t>Werkstueck im Toleranzbereich: 2663</w:t>
+            </w:r>
+          </w:p>
+          <w:p>
+            <w:pPr>
+              <w:rPr>
+                <w:rFonts w:ascii="Consolas" w:hAnsi="Consolas" w:cs="Consolas"/>
+                <w:sz w:val="20"/>
+                <w:szCs w:val="20"/>
+              </w:rPr>
+            </w:pPr>
+            <w:r>
+              <w:rPr>
+                <w:rFonts w:ascii="Consolas" w:hAnsi="Consolas" w:cs="Consolas"/>
+                <w:sz w:val="20"/>
+                <w:szCs w:val="20"/>
+              </w:rPr>
+              <w:t>Werkstueck zu klein/gross: 2510</w:t>
+            </w:r>
+          </w:p>
+          <w:p>
+            <w:pPr>
+              <w:rPr>
+                <w:rFonts w:ascii="Consolas" w:hAnsi="Consolas" w:cs="Consolas"/>
+                <w:sz w:val="20"/>
+                <w:szCs w:val="20"/>
+              </w:rPr>
+            </w:pPr>
+            <w:r>
+              <w:rPr>
+                <w:rFonts w:ascii="Consolas" w:hAnsi="Consolas" w:cs="Consolas"/>
+                <w:sz w:val="20"/>
+                <w:szCs w:val="20"/>
+              </w:rPr>
+              <w:t>Werkstueck in Hoehenmessung</w:t>
+            </w:r>
+          </w:p>
+          <w:p>
+            <w:pPr>
+              <w:rPr>
+                <w:rFonts w:ascii="Consolas" w:hAnsi="Consolas" w:cs="Consolas"/>
+                <w:sz w:val="20"/>
+                <w:szCs w:val="20"/>
+              </w:rPr>
+            </w:pPr>
+            <w:r>
+              <w:rPr>
+                <w:rFonts w:ascii="Consolas" w:hAnsi="Consolas" w:cs="Consolas"/>
+                <w:sz w:val="20"/>
+                <w:szCs w:val="20"/>
+              </w:rPr>
+              <w:t>Werkstueck Hoehe: 3465</w:t>
+            </w:r>
+          </w:p>
+          <w:p>
+            <w:pPr>
+              <w:rPr>
+                <w:rFonts w:ascii="Consolas" w:hAnsi="Consolas" w:cs="Consolas"/>
+                <w:sz w:val="20"/>
+                <w:szCs w:val="20"/>
+              </w:rPr>
+            </w:pPr>
+            <w:r>
+              <w:rPr>
+                <w:rFonts w:ascii="Consolas" w:hAnsi="Consolas" w:cs="Consolas"/>
+                <w:sz w:val="20"/>
+                <w:szCs w:val="20"/>
+              </w:rPr>
+              <w:t>Debug Hal: engine stopped</w:t>
+            </w:r>
+          </w:p>
+          <w:p>
+            <w:pPr>
+              <w:rPr>
+                <w:rFonts w:ascii="Consolas" w:hAnsi="Consolas" w:cs="Consolas"/>
+                <w:sz w:val="20"/>
+                <w:szCs w:val="20"/>
+              </w:rPr>
+            </w:pPr>
+            <w:r>
+              <w:rPr>
+                <w:rFonts w:ascii="Consolas" w:hAnsi="Consolas" w:cs="Consolas"/>
+                <w:sz w:val="20"/>
+                <w:szCs w:val="20"/>
+              </w:rPr>
+              <w:t>Debug Hal: engine revert stop</w:t>
+            </w:r>
+          </w:p>
+          <w:p>
+            <w:pPr>
+              <w:rPr>
+                <w:rFonts w:ascii="Consolas" w:hAnsi="Consolas" w:cs="Consolas"/>
+                <w:sz w:val="20"/>
+                <w:szCs w:val="20"/>
+              </w:rPr>
+            </w:pPr>
+            <w:r>
+              <w:rPr>
+                <w:rFonts w:ascii="Consolas" w:hAnsi="Consolas" w:cs="Consolas"/>
+                <w:sz w:val="20"/>
+                <w:szCs w:val="20"/>
+              </w:rPr>
+              <w:t>Werkstueck im Toleranzbereich: 3800</w:t>
+            </w:r>
+          </w:p>
+          <w:p>
+            <w:pPr>
+              <w:rPr>
+                <w:rFonts w:ascii="Consolas" w:hAnsi="Consolas" w:cs="Consolas"/>
+                <w:sz w:val="20"/>
+                <w:szCs w:val="20"/>
+              </w:rPr>
+            </w:pPr>
+            <w:r>
+              <w:rPr>
+                <w:rFonts w:ascii="Consolas" w:hAnsi="Consolas" w:cs="Consolas"/>
+                <w:sz w:val="20"/>
+                <w:szCs w:val="20"/>
+              </w:rPr>
+              <w:t>Werkstueck zu klein/gross: 2553</w:t>
+            </w:r>
+          </w:p>
+          <w:p>
+            <w:pPr>
+              <w:rPr>
+                <w:rFonts w:ascii="Consolas" w:hAnsi="Consolas" w:cs="Consolas"/>
+                <w:sz w:val="20"/>
+                <w:szCs w:val="20"/>
+              </w:rPr>
+            </w:pPr>
+            <w:r>
+              <w:rPr>
+                <w:rFonts w:ascii="Consolas" w:hAnsi="Consolas" w:cs="Consolas"/>
+                <w:sz w:val="20"/>
+                <w:szCs w:val="20"/>
+              </w:rPr>
+              <w:t>Kein Werkstueck in Hoehenmessung</w:t>
+            </w:r>
+          </w:p>
+          <w:p>
+            <w:pPr>
+              <w:rPr>
+                <w:rFonts w:ascii="Consolas" w:hAnsi="Consolas" w:cs="Consolas"/>
+                <w:sz w:val="20"/>
+                <w:szCs w:val="20"/>
+              </w:rPr>
+            </w:pPr>
+            <w:r>
+              <w:rPr>
+                <w:rFonts w:ascii="Consolas" w:hAnsi="Consolas" w:cs="Consolas"/>
+                <w:sz w:val="20"/>
+                <w:szCs w:val="20"/>
+              </w:rPr>
+              <w:t>Werkstueck Metall</w:t>
+            </w:r>
+          </w:p>
+          <w:p>
+            <w:pPr>
+              <w:rPr>
+                <w:rFonts w:ascii="Consolas" w:hAnsi="Consolas" w:cs="Consolas"/>
+                <w:sz w:val="20"/>
+                <w:szCs w:val="20"/>
+              </w:rPr>
+            </w:pPr>
+            <w:r>
+              <w:rPr>
+                <w:rFonts w:ascii="Consolas" w:hAnsi="Consolas" w:cs="Consolas"/>
+                <w:sz w:val="20"/>
+                <w:szCs w:val="20"/>
+              </w:rPr>
+              <w:t>Werkstueck in Weiche</w:t>
+            </w:r>
+          </w:p>
+          <w:p>
+            <w:pPr>
+              <w:rPr>
+                <w:rFonts w:ascii="Consolas" w:hAnsi="Consolas" w:cs="Consolas"/>
+                <w:sz w:val="20"/>
+                <w:szCs w:val="20"/>
+              </w:rPr>
+            </w:pPr>
+            <w:r>
+              <w:rPr>
+                <w:rFonts w:ascii="Consolas" w:hAnsi="Consolas" w:cs="Consolas"/>
+                <w:sz w:val="20"/>
+                <w:szCs w:val="20"/>
+              </w:rPr>
+              <w:t>Werkstueck kein Metall</w:t>
+            </w:r>
+          </w:p>
+          <w:p>
+            <w:pPr>
+              <w:rPr>
+                <w:rFonts w:ascii="Consolas" w:hAnsi="Consolas" w:cs="Consolas"/>
+                <w:sz w:val="20"/>
+                <w:szCs w:val="20"/>
+              </w:rPr>
+            </w:pPr>
+            <w:r>
+              <w:rPr>
+                <w:rFonts w:ascii="Consolas" w:hAnsi="Consolas" w:cs="Consolas"/>
+                <w:sz w:val="20"/>
+                <w:szCs w:val="20"/>
+              </w:rPr>
+              <w:t>Kein Werkstueck in Weiche</w:t>
+            </w:r>
+          </w:p>
+          <w:p>
+            <w:pPr>
+              <w:rPr>
+                <w:rFonts w:ascii="Consolas" w:hAnsi="Consolas" w:cs="Consolas"/>
+                <w:sz w:val="20"/>
+                <w:szCs w:val="20"/>
+              </w:rPr>
+            </w:pPr>
+            <w:r>
+              <w:rPr>
+                <w:rFonts w:ascii="Consolas" w:hAnsi="Consolas" w:cs="Consolas"/>
+                <w:sz w:val="20"/>
+                <w:szCs w:val="20"/>
+              </w:rPr>
               <w:t>Rutsche voll</w:t>
             </w:r>
           </w:p>
@@ -13524,846 +15247,277 @@
                 <w:szCs w:val="20"/>
               </w:rPr>
             </w:pPr>
-            <w:r>
-              <w:rPr>
-                <w:rFonts w:ascii="Consolas" w:hAnsi="Consolas" w:cs="Consolas"/>
-                <w:sz w:val="20"/>
-                <w:szCs w:val="20"/>
-              </w:rPr>
-              <w:t>Werkstueck im Einlauf</w:t>
-            </w:r>
-          </w:p>
-          <w:p>
-            <w:pPr>
-              <w:rPr>
-                <w:rFonts w:ascii="Consolas" w:hAnsi="Consolas" w:cs="Consolas"/>
-                <w:sz w:val="20"/>
-                <w:szCs w:val="20"/>
-              </w:rPr>
-            </w:pPr>
-            <w:r>
-              <w:rPr>
-                <w:rFonts w:ascii="Consolas" w:hAnsi="Consolas" w:cs="Consolas"/>
-                <w:sz w:val="20"/>
-                <w:szCs w:val="20"/>
-              </w:rPr>
-              <w:t>Debug Hal: engine right with normal speed</w:t>
-            </w:r>
-          </w:p>
-          <w:p>
-            <w:pPr>
-              <w:rPr>
-                <w:rFonts w:ascii="Consolas" w:hAnsi="Consolas" w:cs="Consolas"/>
-                <w:sz w:val="20"/>
-                <w:szCs w:val="20"/>
-              </w:rPr>
-            </w:pPr>
-            <w:r>
-              <w:rPr>
-                <w:rFonts w:ascii="Consolas" w:hAnsi="Consolas" w:cs="Consolas"/>
-                <w:sz w:val="20"/>
-                <w:szCs w:val="20"/>
-              </w:rPr>
-              <w:t>Debug Hal: engine revert stop</w:t>
-            </w:r>
-          </w:p>
-          <w:p>
-            <w:pPr>
-              <w:rPr>
-                <w:rFonts w:ascii="Consolas" w:hAnsi="Consolas" w:cs="Consolas"/>
-                <w:sz w:val="20"/>
-                <w:szCs w:val="20"/>
-              </w:rPr>
-            </w:pPr>
-            <w:r>
-              <w:rPr>
-                <w:rFonts w:ascii="Consolas" w:hAnsi="Consolas" w:cs="Consolas"/>
-                <w:sz w:val="20"/>
-                <w:szCs w:val="20"/>
-              </w:rPr>
-              <w:t>Kein Werkstueck im Einlauf</w:t>
-            </w:r>
-          </w:p>
-          <w:p>
-            <w:pPr>
-              <w:rPr>
-                <w:rFonts w:ascii="Consolas" w:hAnsi="Consolas" w:cs="Consolas"/>
-                <w:sz w:val="20"/>
-                <w:szCs w:val="20"/>
-              </w:rPr>
-            </w:pPr>
-            <w:r>
-              <w:rPr>
-                <w:rFonts w:ascii="Consolas" w:hAnsi="Consolas" w:cs="Consolas"/>
-                <w:sz w:val="20"/>
-                <w:szCs w:val="20"/>
-              </w:rPr>
-              <w:t>Werkstueck im Toleranzbereich: 4040</w:t>
-            </w:r>
-          </w:p>
-          <w:p>
-            <w:pPr>
-              <w:rPr>
-                <w:rFonts w:ascii="Consolas" w:hAnsi="Consolas" w:cs="Consolas"/>
-                <w:sz w:val="20"/>
-                <w:szCs w:val="20"/>
-              </w:rPr>
-            </w:pPr>
-            <w:r>
-              <w:rPr>
-                <w:rFonts w:ascii="Consolas" w:hAnsi="Consolas" w:cs="Consolas"/>
-                <w:sz w:val="20"/>
-                <w:szCs w:val="20"/>
-              </w:rPr>
-              <w:t>Werkstueck zu klein/gross: 2525</w:t>
-            </w:r>
-          </w:p>
-          <w:p>
-            <w:pPr>
-              <w:rPr>
-                <w:rFonts w:ascii="Consolas" w:hAnsi="Consolas" w:cs="Consolas"/>
-                <w:sz w:val="20"/>
-                <w:szCs w:val="20"/>
-              </w:rPr>
-            </w:pPr>
-            <w:r>
-              <w:rPr>
-                <w:rFonts w:ascii="Consolas" w:hAnsi="Consolas" w:cs="Consolas"/>
-                <w:sz w:val="20"/>
-                <w:szCs w:val="20"/>
-              </w:rPr>
-              <w:t>Werkstueck in Hoehenmessung</w:t>
-            </w:r>
-          </w:p>
-          <w:p>
-            <w:pPr>
-              <w:rPr>
-                <w:rFonts w:ascii="Consolas" w:hAnsi="Consolas" w:cs="Consolas"/>
-                <w:sz w:val="20"/>
-                <w:szCs w:val="20"/>
-              </w:rPr>
-            </w:pPr>
-            <w:r>
-              <w:rPr>
-                <w:rFonts w:ascii="Consolas" w:hAnsi="Consolas" w:cs="Consolas"/>
-                <w:sz w:val="20"/>
-                <w:szCs w:val="20"/>
-              </w:rPr>
-              <w:t>Werkstueck Hoehe: 3526</w:t>
-            </w:r>
-          </w:p>
-          <w:p>
-            <w:pPr>
-              <w:rPr>
-                <w:rFonts w:ascii="Consolas" w:hAnsi="Consolas" w:cs="Consolas"/>
-                <w:sz w:val="20"/>
-                <w:szCs w:val="20"/>
-              </w:rPr>
-            </w:pPr>
-            <w:r>
-              <w:rPr>
-                <w:rFonts w:ascii="Consolas" w:hAnsi="Consolas" w:cs="Consolas"/>
-                <w:sz w:val="20"/>
-                <w:szCs w:val="20"/>
-              </w:rPr>
-              <w:t>Debug Hal: engine stopped</w:t>
-            </w:r>
-          </w:p>
-          <w:p>
-            <w:pPr>
-              <w:rPr>
-                <w:rFonts w:ascii="Consolas" w:hAnsi="Consolas" w:cs="Consolas"/>
-                <w:sz w:val="20"/>
-                <w:szCs w:val="20"/>
-              </w:rPr>
-            </w:pPr>
-            <w:r>
-              <w:rPr>
-                <w:rFonts w:ascii="Consolas" w:hAnsi="Consolas" w:cs="Consolas"/>
-                <w:sz w:val="20"/>
-                <w:szCs w:val="20"/>
-              </w:rPr>
-              <w:t>Debug Hal: engine revert stop</w:t>
-            </w:r>
-          </w:p>
-          <w:p>
-            <w:pPr>
-              <w:rPr>
-                <w:rFonts w:ascii="Consolas" w:hAnsi="Consolas" w:cs="Consolas"/>
-                <w:sz w:val="20"/>
-                <w:szCs w:val="20"/>
-              </w:rPr>
-            </w:pPr>
-            <w:r>
-              <w:rPr>
-                <w:rFonts w:ascii="Consolas" w:hAnsi="Consolas" w:cs="Consolas"/>
-                <w:sz w:val="20"/>
-                <w:szCs w:val="20"/>
-              </w:rPr>
-              <w:t>Werkstueck im Toleranzbereich: 4025</w:t>
-            </w:r>
-          </w:p>
-          <w:p>
-            <w:pPr>
-              <w:rPr>
-                <w:rFonts w:ascii="Consolas" w:hAnsi="Consolas" w:cs="Consolas"/>
-                <w:sz w:val="20"/>
-                <w:szCs w:val="20"/>
-              </w:rPr>
-            </w:pPr>
-            <w:r>
-              <w:rPr>
-                <w:rFonts w:ascii="Consolas" w:hAnsi="Consolas" w:cs="Consolas"/>
-                <w:sz w:val="20"/>
-                <w:szCs w:val="20"/>
-              </w:rPr>
-              <w:t>Werkstueck zu klein/gross: 2548</w:t>
-            </w:r>
-          </w:p>
-          <w:p>
-            <w:pPr>
-              <w:rPr>
-                <w:rFonts w:ascii="Consolas" w:hAnsi="Consolas" w:cs="Consolas"/>
-                <w:sz w:val="20"/>
-                <w:szCs w:val="20"/>
-              </w:rPr>
-            </w:pPr>
-            <w:r>
-              <w:rPr>
-                <w:rFonts w:ascii="Consolas" w:hAnsi="Consolas" w:cs="Consolas"/>
-                <w:sz w:val="20"/>
-                <w:szCs w:val="20"/>
-              </w:rPr>
-              <w:t>Kein Werkstueck in Hoehenmessung</w:t>
-            </w:r>
-          </w:p>
-          <w:p>
-            <w:pPr>
-              <w:rPr>
-                <w:rFonts w:ascii="Consolas" w:hAnsi="Consolas" w:cs="Consolas"/>
-                <w:sz w:val="20"/>
-                <w:szCs w:val="20"/>
-              </w:rPr>
-            </w:pPr>
-            <w:r>
-              <w:rPr>
-                <w:rFonts w:ascii="Consolas" w:hAnsi="Consolas" w:cs="Consolas"/>
-                <w:sz w:val="20"/>
-                <w:szCs w:val="20"/>
-              </w:rPr>
-              <w:t>Werkstueck in Weiche</w:t>
-            </w:r>
-          </w:p>
-          <w:p>
-            <w:pPr>
-              <w:rPr>
-                <w:rFonts w:ascii="Consolas" w:hAnsi="Consolas" w:cs="Consolas"/>
-                <w:sz w:val="20"/>
-                <w:szCs w:val="20"/>
-              </w:rPr>
-            </w:pPr>
-            <w:r>
-              <w:rPr>
-                <w:rFonts w:ascii="Consolas" w:hAnsi="Consolas" w:cs="Consolas"/>
-                <w:sz w:val="20"/>
-                <w:szCs w:val="20"/>
-              </w:rPr>
-              <w:t>Debug Hal: gate open</w:t>
-            </w:r>
-          </w:p>
-          <w:p>
-            <w:pPr>
-              <w:rPr>
-                <w:rFonts w:ascii="Consolas" w:hAnsi="Consolas" w:cs="Consolas"/>
-                <w:sz w:val="20"/>
-                <w:szCs w:val="20"/>
-              </w:rPr>
-            </w:pPr>
-            <w:r>
-              <w:rPr>
-                <w:rFonts w:ascii="Consolas" w:hAnsi="Consolas" w:cs="Consolas"/>
-                <w:sz w:val="20"/>
-                <w:szCs w:val="20"/>
-              </w:rPr>
-              <w:t>Weiche offen</w:t>
-            </w:r>
-          </w:p>
-          <w:p>
-            <w:pPr>
-              <w:rPr>
-                <w:rFonts w:ascii="Consolas" w:hAnsi="Consolas" w:cs="Consolas"/>
-                <w:sz w:val="20"/>
-                <w:szCs w:val="20"/>
-              </w:rPr>
-            </w:pPr>
-            <w:r>
-              <w:rPr>
-                <w:rFonts w:ascii="Consolas" w:hAnsi="Consolas" w:cs="Consolas"/>
-                <w:sz w:val="20"/>
-                <w:szCs w:val="20"/>
-              </w:rPr>
-              <w:t>Kein Werkstueck in Weiche</w:t>
-            </w:r>
-          </w:p>
-          <w:p>
-            <w:pPr>
-              <w:rPr>
-                <w:rFonts w:ascii="Consolas" w:hAnsi="Consolas" w:cs="Consolas"/>
-                <w:sz w:val="20"/>
-                <w:szCs w:val="20"/>
-              </w:rPr>
-            </w:pPr>
-            <w:r>
-              <w:rPr>
-                <w:rFonts w:ascii="Consolas" w:hAnsi="Consolas" w:cs="Consolas"/>
-                <w:sz w:val="20"/>
-                <w:szCs w:val="20"/>
-              </w:rPr>
-              <w:t>Werkstueck im Auslauf</w:t>
-            </w:r>
-          </w:p>
-          <w:p>
-            <w:pPr>
-              <w:rPr>
-                <w:rFonts w:ascii="Consolas" w:hAnsi="Consolas" w:cs="Consolas"/>
-                <w:sz w:val="20"/>
-                <w:szCs w:val="20"/>
-              </w:rPr>
-            </w:pPr>
-            <w:r>
-              <w:rPr>
-                <w:rFonts w:ascii="Consolas" w:hAnsi="Consolas" w:cs="Consolas"/>
-                <w:sz w:val="20"/>
-                <w:szCs w:val="20"/>
-              </w:rPr>
-              <w:t>Debug Hal: gate closed</w:t>
-            </w:r>
-          </w:p>
-          <w:p>
-            <w:pPr>
-              <w:rPr>
-                <w:rFonts w:ascii="Consolas" w:hAnsi="Consolas" w:cs="Consolas"/>
-                <w:sz w:val="20"/>
-                <w:szCs w:val="20"/>
-              </w:rPr>
-            </w:pPr>
-            <w:r>
-              <w:rPr>
-                <w:rFonts w:ascii="Consolas" w:hAnsi="Consolas" w:cs="Consolas"/>
-                <w:sz w:val="20"/>
-                <w:szCs w:val="20"/>
-              </w:rPr>
-              <w:t>Debug Hal: engine stopped</w:t>
-            </w:r>
-          </w:p>
-          <w:p>
-            <w:pPr>
-              <w:rPr>
-                <w:rFonts w:ascii="Consolas" w:hAnsi="Consolas" w:cs="Consolas"/>
-                <w:sz w:val="20"/>
-                <w:szCs w:val="20"/>
-              </w:rPr>
-            </w:pPr>
-            <w:r>
-              <w:rPr>
-                <w:rFonts w:ascii="Consolas" w:hAnsi="Consolas" w:cs="Consolas"/>
-                <w:sz w:val="20"/>
-                <w:szCs w:val="20"/>
-              </w:rPr>
-              <w:t>Weiche geshlossen</w:t>
-            </w:r>
-          </w:p>
-          <w:p>
-            <w:pPr>
-              <w:rPr>
-                <w:rFonts w:ascii="Consolas" w:hAnsi="Consolas" w:cs="Consolas"/>
-                <w:sz w:val="20"/>
-                <w:szCs w:val="20"/>
-              </w:rPr>
-            </w:pPr>
-            <w:r>
-              <w:rPr>
-                <w:rFonts w:ascii="Consolas" w:hAnsi="Consolas" w:cs="Consolas"/>
-                <w:sz w:val="20"/>
-                <w:szCs w:val="20"/>
-              </w:rPr>
-              <w:t>kein Werkstueck im Auslauf</w:t>
-            </w:r>
-          </w:p>
-          <w:p>
-            <w:pPr>
-              <w:rPr>
-                <w:rFonts w:ascii="Consolas" w:hAnsi="Consolas" w:cs="Consolas"/>
-                <w:sz w:val="20"/>
-                <w:szCs w:val="20"/>
-              </w:rPr>
-            </w:pPr>
-            <w:r>
-              <w:rPr>
-                <w:rFonts w:ascii="Consolas" w:hAnsi="Consolas" w:cs="Consolas"/>
-                <w:sz w:val="20"/>
-                <w:szCs w:val="20"/>
-              </w:rPr>
-              <w:t>Debug Hal: all lights off</w:t>
-            </w:r>
-          </w:p>
-          <w:p>
-            <w:pPr>
-              <w:rPr>
-                <w:rFonts w:ascii="Consolas" w:hAnsi="Consolas" w:cs="Consolas"/>
-                <w:sz w:val="20"/>
-                <w:szCs w:val="20"/>
-              </w:rPr>
-            </w:pPr>
-            <w:r>
-              <w:rPr>
-                <w:rFonts w:ascii="Consolas" w:hAnsi="Consolas" w:cs="Consolas"/>
-                <w:sz w:val="20"/>
-                <w:szCs w:val="20"/>
-              </w:rPr>
-              <w:t>Werkstueck im Einlauf</w:t>
-            </w:r>
-          </w:p>
-          <w:p>
-            <w:pPr>
-              <w:rPr>
-                <w:rFonts w:ascii="Consolas" w:hAnsi="Consolas" w:cs="Consolas"/>
-                <w:sz w:val="20"/>
-                <w:szCs w:val="20"/>
-              </w:rPr>
-            </w:pPr>
-            <w:r>
-              <w:rPr>
-                <w:rFonts w:ascii="Consolas" w:hAnsi="Consolas" w:cs="Consolas"/>
-                <w:sz w:val="20"/>
-                <w:szCs w:val="20"/>
-              </w:rPr>
-              <w:t>Debug Hal: engine right with normal speed</w:t>
-            </w:r>
-          </w:p>
-          <w:p>
-            <w:pPr>
-              <w:rPr>
-                <w:rFonts w:ascii="Consolas" w:hAnsi="Consolas" w:cs="Consolas"/>
-                <w:sz w:val="20"/>
-                <w:szCs w:val="20"/>
-              </w:rPr>
-            </w:pPr>
-            <w:r>
-              <w:rPr>
-                <w:rFonts w:ascii="Consolas" w:hAnsi="Consolas" w:cs="Consolas"/>
-                <w:sz w:val="20"/>
-                <w:szCs w:val="20"/>
-              </w:rPr>
-              <w:t>Debug Hal: engine revert stop</w:t>
-            </w:r>
-          </w:p>
-          <w:p>
-            <w:pPr>
-              <w:rPr>
-                <w:rFonts w:ascii="Consolas" w:hAnsi="Consolas" w:cs="Consolas"/>
-                <w:sz w:val="20"/>
-                <w:szCs w:val="20"/>
-              </w:rPr>
-            </w:pPr>
-            <w:r>
-              <w:rPr>
-                <w:rFonts w:ascii="Consolas" w:hAnsi="Consolas" w:cs="Consolas"/>
-                <w:sz w:val="20"/>
-                <w:szCs w:val="20"/>
-              </w:rPr>
-              <w:t>Kein Werkstueck im Einlauf</w:t>
-            </w:r>
-          </w:p>
-          <w:p>
-            <w:pPr>
-              <w:rPr>
-                <w:rFonts w:ascii="Consolas" w:hAnsi="Consolas" w:cs="Consolas"/>
-                <w:sz w:val="20"/>
-                <w:szCs w:val="20"/>
-              </w:rPr>
-            </w:pPr>
-            <w:r>
-              <w:rPr>
-                <w:rFonts w:ascii="Consolas" w:hAnsi="Consolas" w:cs="Consolas"/>
-                <w:sz w:val="20"/>
-                <w:szCs w:val="20"/>
-              </w:rPr>
-              <w:t>Werkstueck im Toleranzbereich: 4023</w:t>
-            </w:r>
-          </w:p>
-          <w:p>
-            <w:pPr>
-              <w:rPr>
-                <w:rFonts w:ascii="Consolas" w:hAnsi="Consolas" w:cs="Consolas"/>
-                <w:sz w:val="20"/>
-                <w:szCs w:val="20"/>
-              </w:rPr>
-            </w:pPr>
-            <w:r>
-              <w:rPr>
-                <w:rFonts w:ascii="Consolas" w:hAnsi="Consolas" w:cs="Consolas"/>
-                <w:sz w:val="20"/>
-                <w:szCs w:val="20"/>
-              </w:rPr>
-              <w:t>Werkstueck in Hoehenmessung</w:t>
-            </w:r>
-          </w:p>
-          <w:p>
-            <w:pPr>
-              <w:rPr>
-                <w:rFonts w:ascii="Consolas" w:hAnsi="Consolas" w:cs="Consolas"/>
-                <w:sz w:val="20"/>
-                <w:szCs w:val="20"/>
-              </w:rPr>
-            </w:pPr>
-            <w:r>
-              <w:rPr>
-                <w:rFonts w:ascii="Consolas" w:hAnsi="Consolas" w:cs="Consolas"/>
-                <w:sz w:val="20"/>
-                <w:szCs w:val="20"/>
-              </w:rPr>
-              <w:t>Werkstueck Hoehe: 2471</w:t>
-            </w:r>
-          </w:p>
-          <w:p>
-            <w:pPr>
-              <w:rPr>
-                <w:rFonts w:ascii="Consolas" w:hAnsi="Consolas" w:cs="Consolas"/>
-                <w:sz w:val="20"/>
-                <w:szCs w:val="20"/>
-              </w:rPr>
-            </w:pPr>
-            <w:r>
-              <w:rPr>
-                <w:rFonts w:ascii="Consolas" w:hAnsi="Consolas" w:cs="Consolas"/>
-                <w:sz w:val="20"/>
-                <w:szCs w:val="20"/>
-              </w:rPr>
-              <w:t>Debug Hal: engine stopped</w:t>
-            </w:r>
-          </w:p>
-          <w:p>
-            <w:pPr>
-              <w:rPr>
-                <w:rFonts w:ascii="Consolas" w:hAnsi="Consolas" w:cs="Consolas"/>
-                <w:sz w:val="20"/>
-                <w:szCs w:val="20"/>
-              </w:rPr>
-            </w:pPr>
-            <w:r>
-              <w:rPr>
-                <w:rFonts w:ascii="Consolas" w:hAnsi="Consolas" w:cs="Consolas"/>
-                <w:sz w:val="20"/>
-                <w:szCs w:val="20"/>
-              </w:rPr>
-              <w:t>Debug Hal: engine revert stop</w:t>
-            </w:r>
-          </w:p>
-          <w:p>
-            <w:pPr>
-              <w:rPr>
-                <w:rFonts w:ascii="Consolas" w:hAnsi="Consolas" w:cs="Consolas"/>
-                <w:sz w:val="20"/>
-                <w:szCs w:val="20"/>
-              </w:rPr>
-            </w:pPr>
-            <w:r>
-              <w:rPr>
-                <w:rFonts w:ascii="Consolas" w:hAnsi="Consolas" w:cs="Consolas"/>
-                <w:sz w:val="20"/>
-                <w:szCs w:val="20"/>
-              </w:rPr>
-              <w:t>Werkstueck zu klein/gross: 2551</w:t>
-            </w:r>
-          </w:p>
-          <w:p>
-            <w:pPr>
-              <w:rPr>
-                <w:rFonts w:ascii="Consolas" w:hAnsi="Consolas" w:cs="Consolas"/>
-                <w:sz w:val="20"/>
-                <w:szCs w:val="20"/>
-              </w:rPr>
-            </w:pPr>
-            <w:r>
-              <w:rPr>
-                <w:rFonts w:ascii="Consolas" w:hAnsi="Consolas" w:cs="Consolas"/>
-                <w:sz w:val="20"/>
-                <w:szCs w:val="20"/>
-              </w:rPr>
-              <w:t>Kein Werkstueck in Hoehenmessung</w:t>
-            </w:r>
-          </w:p>
-          <w:p>
-            <w:pPr>
-              <w:rPr>
-                <w:rFonts w:ascii="Consolas" w:hAnsi="Consolas" w:cs="Consolas"/>
-                <w:sz w:val="20"/>
-                <w:szCs w:val="20"/>
-              </w:rPr>
-            </w:pPr>
-            <w:r>
-              <w:rPr>
-                <w:rFonts w:ascii="Consolas" w:hAnsi="Consolas" w:cs="Consolas"/>
-                <w:sz w:val="20"/>
-                <w:szCs w:val="20"/>
-              </w:rPr>
-              <w:t>Werkstueck in Weiche</w:t>
-            </w:r>
-          </w:p>
-          <w:p>
-            <w:pPr>
-              <w:rPr>
-                <w:rFonts w:ascii="Consolas" w:hAnsi="Consolas" w:cs="Consolas"/>
-                <w:sz w:val="20"/>
-                <w:szCs w:val="20"/>
-              </w:rPr>
-            </w:pPr>
-            <w:r>
-              <w:rPr>
-                <w:rFonts w:ascii="Consolas" w:hAnsi="Consolas" w:cs="Consolas"/>
-                <w:sz w:val="20"/>
-                <w:szCs w:val="20"/>
-              </w:rPr>
-              <w:t>Debug Hal: gate open</w:t>
-            </w:r>
-          </w:p>
-          <w:p>
-            <w:pPr>
-              <w:rPr>
-                <w:rFonts w:ascii="Consolas" w:hAnsi="Consolas" w:cs="Consolas"/>
-                <w:sz w:val="20"/>
-                <w:szCs w:val="20"/>
-              </w:rPr>
-            </w:pPr>
-            <w:r>
-              <w:rPr>
-                <w:rFonts w:ascii="Consolas" w:hAnsi="Consolas" w:cs="Consolas"/>
-                <w:sz w:val="20"/>
-                <w:szCs w:val="20"/>
-              </w:rPr>
-              <w:t>Weiche offen</w:t>
-            </w:r>
-          </w:p>
-          <w:p>
-            <w:pPr>
-              <w:rPr>
-                <w:rFonts w:ascii="Consolas" w:hAnsi="Consolas" w:cs="Consolas"/>
-                <w:sz w:val="20"/>
-                <w:szCs w:val="20"/>
-              </w:rPr>
-            </w:pPr>
-            <w:r>
-              <w:rPr>
-                <w:rFonts w:ascii="Consolas" w:hAnsi="Consolas" w:cs="Consolas"/>
-                <w:sz w:val="20"/>
-                <w:szCs w:val="20"/>
-              </w:rPr>
-              <w:t>Kein Werkstueck in Weiche</w:t>
-            </w:r>
-          </w:p>
-          <w:p>
-            <w:pPr>
-              <w:rPr>
-                <w:rFonts w:ascii="Consolas" w:hAnsi="Consolas" w:cs="Consolas"/>
-                <w:sz w:val="20"/>
-                <w:szCs w:val="20"/>
-              </w:rPr>
-            </w:pPr>
-            <w:r>
-              <w:rPr>
-                <w:rFonts w:ascii="Consolas" w:hAnsi="Consolas" w:cs="Consolas"/>
-                <w:sz w:val="20"/>
-                <w:szCs w:val="20"/>
-              </w:rPr>
-              <w:t>Werkstueck im Auslauf</w:t>
-            </w:r>
-          </w:p>
-          <w:p>
-            <w:pPr>
-              <w:rPr>
-                <w:rFonts w:ascii="Consolas" w:hAnsi="Consolas" w:cs="Consolas"/>
-                <w:sz w:val="20"/>
-                <w:szCs w:val="20"/>
-              </w:rPr>
-            </w:pPr>
-            <w:r>
-              <w:rPr>
-                <w:rFonts w:ascii="Consolas" w:hAnsi="Consolas" w:cs="Consolas"/>
-                <w:sz w:val="20"/>
-                <w:szCs w:val="20"/>
-              </w:rPr>
-              <w:t>Debug Hal: gate closed</w:t>
-            </w:r>
-          </w:p>
-          <w:p>
-            <w:pPr>
-              <w:rPr>
-                <w:rFonts w:ascii="Consolas" w:hAnsi="Consolas" w:cs="Consolas"/>
-                <w:sz w:val="20"/>
-                <w:szCs w:val="20"/>
-              </w:rPr>
-            </w:pPr>
-            <w:r>
-              <w:rPr>
-                <w:rFonts w:ascii="Consolas" w:hAnsi="Consolas" w:cs="Consolas"/>
-                <w:sz w:val="20"/>
-                <w:szCs w:val="20"/>
-              </w:rPr>
-              <w:t>Debug Hal: engine stopped</w:t>
-            </w:r>
-          </w:p>
-          <w:p>
-            <w:pPr>
-              <w:rPr>
-                <w:rFonts w:ascii="Consolas" w:hAnsi="Consolas" w:cs="Consolas"/>
-                <w:sz w:val="20"/>
-                <w:szCs w:val="20"/>
-              </w:rPr>
-            </w:pPr>
-            <w:r>
-              <w:rPr>
-                <w:rFonts w:ascii="Consolas" w:hAnsi="Consolas" w:cs="Consolas"/>
-                <w:sz w:val="20"/>
-                <w:szCs w:val="20"/>
-              </w:rPr>
-              <w:t>manualTurnover: 1</w:t>
-            </w:r>
-          </w:p>
-          <w:p>
-            <w:pPr>
-              <w:rPr>
-                <w:rFonts w:ascii="Consolas" w:hAnsi="Consolas" w:cs="Consolas"/>
-                <w:sz w:val="20"/>
-                <w:szCs w:val="20"/>
-              </w:rPr>
-            </w:pPr>
-            <w:r>
-              <w:rPr>
-                <w:rFonts w:ascii="Consolas" w:hAnsi="Consolas" w:cs="Consolas"/>
-                <w:sz w:val="20"/>
-                <w:szCs w:val="20"/>
-              </w:rPr>
-              <w:t>Debug Hal: all lights off</w:t>
-            </w:r>
-          </w:p>
-          <w:p>
-            <w:pPr>
-              <w:rPr>
-                <w:rFonts w:ascii="Consolas" w:hAnsi="Consolas" w:cs="Consolas"/>
-                <w:sz w:val="20"/>
-                <w:szCs w:val="20"/>
-              </w:rPr>
-            </w:pPr>
-            <w:r>
-              <w:rPr>
-                <w:rFonts w:ascii="Consolas" w:hAnsi="Consolas" w:cs="Consolas"/>
-                <w:sz w:val="20"/>
-                <w:szCs w:val="20"/>
-              </w:rPr>
-              <w:t>Debug Hal: yellow light on</w:t>
-            </w:r>
-          </w:p>
-          <w:p>
-            <w:pPr>
-              <w:rPr>
-                <w:rFonts w:ascii="Consolas" w:hAnsi="Consolas" w:cs="Consolas"/>
-                <w:sz w:val="20"/>
-                <w:szCs w:val="20"/>
-              </w:rPr>
-            </w:pPr>
-            <w:r>
-              <w:rPr>
-                <w:rFonts w:ascii="Consolas" w:hAnsi="Consolas" w:cs="Consolas"/>
-                <w:sz w:val="20"/>
-                <w:szCs w:val="20"/>
-              </w:rPr>
-              <w:t>Weiche geshlossen</w:t>
-            </w:r>
-          </w:p>
-          <w:p>
-            <w:pPr>
-              <w:rPr>
-                <w:rFonts w:ascii="Consolas" w:hAnsi="Consolas" w:cs="Consolas"/>
-                <w:sz w:val="20"/>
-                <w:szCs w:val="20"/>
-              </w:rPr>
-            </w:pPr>
-            <w:r>
-              <w:rPr>
-                <w:rFonts w:ascii="Consolas" w:hAnsi="Consolas" w:cs="Consolas"/>
-                <w:sz w:val="20"/>
-                <w:szCs w:val="20"/>
-              </w:rPr>
-              <w:t>Debug Hal: yellow light off</w:t>
-            </w:r>
-          </w:p>
-          <w:p>
-            <w:pPr>
-              <w:rPr>
-                <w:rFonts w:ascii="Consolas" w:hAnsi="Consolas" w:cs="Consolas"/>
-                <w:sz w:val="20"/>
-                <w:szCs w:val="20"/>
-              </w:rPr>
-            </w:pPr>
-            <w:r>
-              <w:rPr>
-                <w:rFonts w:ascii="Consolas" w:hAnsi="Consolas" w:cs="Consolas"/>
-                <w:sz w:val="20"/>
-                <w:szCs w:val="20"/>
-              </w:rPr>
-              <w:t>Debug Hal: yellow light on</w:t>
-            </w:r>
-          </w:p>
-          <w:p>
-            <w:pPr>
-              <w:rPr>
-                <w:rFonts w:ascii="Consolas" w:hAnsi="Consolas" w:cs="Consolas"/>
-                <w:sz w:val="20"/>
-                <w:szCs w:val="20"/>
-              </w:rPr>
-            </w:pPr>
-            <w:r>
-              <w:rPr>
-                <w:rFonts w:ascii="Consolas" w:hAnsi="Consolas" w:cs="Consolas"/>
-                <w:sz w:val="20"/>
-                <w:szCs w:val="20"/>
-              </w:rPr>
-              <w:t>kein Werkstueck im Auslauf</w:t>
-            </w:r>
-          </w:p>
-          <w:p>
-            <w:pPr>
-              <w:rPr>
-                <w:rFonts w:ascii="Consolas" w:hAnsi="Consolas" w:cs="Consolas"/>
-                <w:sz w:val="20"/>
-                <w:szCs w:val="20"/>
-              </w:rPr>
-            </w:pPr>
-            <w:r>
-              <w:rPr>
-                <w:rFonts w:ascii="Consolas" w:hAnsi="Consolas" w:cs="Consolas"/>
-                <w:sz w:val="20"/>
-                <w:szCs w:val="20"/>
-              </w:rPr>
-              <w:t>Debug Hal: all lights off</w:t>
-            </w:r>
-          </w:p>
-          <w:p>
-            <w:pPr>
-              <w:rPr>
-                <w:rFonts w:ascii="Consolas" w:hAnsi="Consolas" w:cs="Consolas"/>
-                <w:sz w:val="20"/>
-                <w:szCs w:val="20"/>
-              </w:rPr>
-            </w:pPr>
-            <w:r>
-              <w:rPr>
-                <w:rFonts w:ascii="Consolas" w:hAnsi="Consolas" w:cs="Consolas"/>
-                <w:sz w:val="20"/>
-                <w:szCs w:val="20"/>
-              </w:rPr>
-              <w:t>Werkstueck im Einlauf</w:t>
+          </w:p>
+          <w:p>
+            <w:pPr>
+              <w:rPr>
+                <w:rFonts w:ascii="Consolas" w:hAnsi="Consolas" w:cs="Consolas"/>
+                <w:sz w:val="20"/>
+                <w:szCs w:val="20"/>
+              </w:rPr>
+            </w:pPr>
+            <w:r>
+              <w:rPr>
+                <w:rFonts w:ascii="Consolas" w:hAnsi="Consolas" w:cs="Consolas"/>
+                <w:sz w:val="20"/>
+                <w:szCs w:val="20"/>
+              </w:rPr>
+              <w:t>Resettaste gedrueckt</w:t>
+            </w:r>
+          </w:p>
+          <w:p>
+            <w:pPr>
+              <w:rPr>
+                <w:rFonts w:ascii="Consolas" w:hAnsi="Consolas" w:cs="Consolas"/>
+                <w:sz w:val="20"/>
+                <w:szCs w:val="20"/>
+              </w:rPr>
+            </w:pPr>
+            <w:r>
+              <w:rPr>
+                <w:rFonts w:ascii="Consolas" w:hAnsi="Consolas" w:cs="Consolas"/>
+                <w:sz w:val="20"/>
+                <w:szCs w:val="20"/>
+              </w:rPr>
+              <w:t>Resettaste losgelassen</w:t>
+            </w:r>
+          </w:p>
+          <w:p>
+            <w:pPr>
+              <w:rPr>
+                <w:rFonts w:ascii="Consolas" w:hAnsi="Consolas" w:cs="Consolas"/>
+                <w:sz w:val="20"/>
+                <w:szCs w:val="20"/>
+              </w:rPr>
+            </w:pPr>
+            <w:r>
+              <w:rPr>
+                <w:rFonts w:ascii="Consolas" w:hAnsi="Consolas" w:cs="Consolas"/>
+                <w:sz w:val="20"/>
+                <w:szCs w:val="20"/>
+              </w:rPr>
+              <w:t>Stoptaste gedrueckt</w:t>
+            </w:r>
+          </w:p>
+          <w:p>
+            <w:pPr>
+              <w:rPr>
+                <w:rFonts w:ascii="Consolas" w:hAnsi="Consolas" w:cs="Consolas"/>
+                <w:sz w:val="20"/>
+                <w:szCs w:val="20"/>
+              </w:rPr>
+            </w:pPr>
+            <w:r>
+              <w:rPr>
+                <w:rFonts w:ascii="Consolas" w:hAnsi="Consolas" w:cs="Consolas"/>
+                <w:sz w:val="20"/>
+                <w:szCs w:val="20"/>
+              </w:rPr>
+              <w:t>Stoptaste losgelassen</w:t>
+            </w:r>
+          </w:p>
+          <w:p>
+            <w:pPr>
+              <w:rPr>
+                <w:rFonts w:ascii="Consolas" w:hAnsi="Consolas" w:cs="Consolas"/>
+                <w:sz w:val="20"/>
+                <w:szCs w:val="20"/>
+              </w:rPr>
+            </w:pPr>
+            <w:r>
+              <w:rPr>
+                <w:rFonts w:ascii="Consolas" w:hAnsi="Consolas" w:cs="Consolas"/>
+                <w:sz w:val="20"/>
+                <w:szCs w:val="20"/>
+              </w:rPr>
+              <w:t>E-Stoptaste gedrueckt</w:t>
+            </w:r>
+          </w:p>
+          <w:p>
+            <w:pPr>
+              <w:rPr>
+                <w:rFonts w:ascii="Consolas" w:hAnsi="Consolas" w:cs="Consolas"/>
+                <w:sz w:val="20"/>
+                <w:szCs w:val="20"/>
+              </w:rPr>
+            </w:pPr>
+            <w:r>
+              <w:rPr>
+                <w:rFonts w:ascii="Consolas" w:hAnsi="Consolas" w:cs="Consolas"/>
+                <w:sz w:val="20"/>
+                <w:szCs w:val="20"/>
+              </w:rPr>
+              <w:t>System angehalten mittels EStop</w:t>
+            </w:r>
+          </w:p>
+          <w:p>
+            <w:pPr>
+              <w:rPr>
+                <w:rFonts w:ascii="Consolas" w:hAnsi="Consolas" w:cs="Consolas"/>
+                <w:sz w:val="20"/>
+                <w:szCs w:val="20"/>
+              </w:rPr>
+            </w:pPr>
+            <w:r>
+              <w:rPr>
+                <w:rFonts w:ascii="Consolas" w:hAnsi="Consolas" w:cs="Consolas"/>
+                <w:sz w:val="20"/>
+                <w:szCs w:val="20"/>
+              </w:rPr>
+              <w:t>Debug Hal: red light on</w:t>
+            </w:r>
+          </w:p>
+          <w:p>
+            <w:pPr>
+              <w:rPr>
+                <w:rFonts w:ascii="Consolas" w:hAnsi="Consolas" w:cs="Consolas"/>
+                <w:sz w:val="20"/>
+                <w:szCs w:val="20"/>
+              </w:rPr>
+            </w:pPr>
+            <w:r>
+              <w:rPr>
+                <w:rFonts w:ascii="Consolas" w:hAnsi="Consolas" w:cs="Consolas"/>
+                <w:sz w:val="20"/>
+                <w:szCs w:val="20"/>
+              </w:rPr>
+              <w:t>Starttste gedrueck</w:t>
+            </w:r>
+          </w:p>
+          <w:p>
+            <w:pPr>
+              <w:rPr>
+                <w:rFonts w:ascii="Consolas" w:hAnsi="Consolas" w:cs="Consolas"/>
+                <w:sz w:val="20"/>
+                <w:szCs w:val="20"/>
+              </w:rPr>
+            </w:pPr>
+            <w:r>
+              <w:rPr>
+                <w:rFonts w:ascii="Consolas" w:hAnsi="Consolas" w:cs="Consolas"/>
+                <w:sz w:val="20"/>
+                <w:szCs w:val="20"/>
+              </w:rPr>
+              <w:t>Starttste losgelassen</w:t>
+            </w:r>
+          </w:p>
+          <w:p>
+            <w:pPr>
+              <w:rPr>
+                <w:rFonts w:ascii="Consolas" w:hAnsi="Consolas" w:cs="Consolas"/>
+                <w:sz w:val="20"/>
+                <w:szCs w:val="20"/>
+              </w:rPr>
+            </w:pPr>
+            <w:r>
+              <w:rPr>
+                <w:rFonts w:ascii="Consolas" w:hAnsi="Consolas" w:cs="Consolas"/>
+                <w:sz w:val="20"/>
+                <w:szCs w:val="20"/>
+              </w:rPr>
+              <w:t>E-Stoptaste geloest</w:t>
+            </w:r>
+          </w:p>
+          <w:p>
+            <w:pPr>
+              <w:rPr>
+                <w:rFonts w:ascii="Consolas" w:hAnsi="Consolas" w:cs="Consolas"/>
+                <w:sz w:val="20"/>
+                <w:szCs w:val="20"/>
+              </w:rPr>
+            </w:pPr>
+            <w:r>
+              <w:rPr>
+                <w:rFonts w:ascii="Consolas" w:hAnsi="Consolas" w:cs="Consolas"/>
+                <w:sz w:val="20"/>
+                <w:szCs w:val="20"/>
+              </w:rPr>
+              <w:t>E-Stoptaste gedrueckt</w:t>
+            </w:r>
+          </w:p>
+          <w:p>
+            <w:pPr>
+              <w:rPr>
+                <w:rFonts w:ascii="Consolas" w:hAnsi="Consolas" w:cs="Consolas"/>
+                <w:sz w:val="20"/>
+                <w:szCs w:val="20"/>
+              </w:rPr>
+            </w:pPr>
+            <w:r>
+              <w:rPr>
+                <w:rFonts w:ascii="Consolas" w:hAnsi="Consolas" w:cs="Consolas"/>
+                <w:sz w:val="20"/>
+                <w:szCs w:val="20"/>
+              </w:rPr>
+              <w:t>System angehalten mittels EStop</w:t>
+            </w:r>
+          </w:p>
+          <w:p>
+            <w:pPr>
+              <w:rPr>
+                <w:rFonts w:ascii="Consolas" w:hAnsi="Consolas" w:cs="Consolas"/>
+                <w:sz w:val="20"/>
+                <w:szCs w:val="20"/>
+              </w:rPr>
+            </w:pPr>
+            <w:r>
+              <w:rPr>
+                <w:rFonts w:ascii="Consolas" w:hAnsi="Consolas" w:cs="Consolas"/>
+                <w:sz w:val="20"/>
+                <w:szCs w:val="20"/>
+              </w:rPr>
+              <w:t>Debug Hal: red light on</w:t>
+            </w:r>
+          </w:p>
+          <w:p>
+            <w:pPr>
+              <w:rPr>
+                <w:rFonts w:ascii="Consolas" w:hAnsi="Consolas" w:cs="Consolas"/>
+                <w:sz w:val="20"/>
+                <w:szCs w:val="20"/>
+              </w:rPr>
+            </w:pPr>
+            <w:r>
+              <w:rPr>
+                <w:rFonts w:ascii="Consolas" w:hAnsi="Consolas" w:cs="Consolas"/>
+                <w:sz w:val="20"/>
+                <w:szCs w:val="20"/>
+              </w:rPr>
+              <w:t>E-Stoptaste geloest</w:t>
+            </w:r>
+          </w:p>
+          <w:p>
+            <w:pPr>
+              <w:rPr>
+                <w:rFonts w:ascii="Consolas" w:hAnsi="Consolas" w:cs="Consolas"/>
+                <w:sz w:val="20"/>
+                <w:szCs w:val="20"/>
+              </w:rPr>
+            </w:pPr>
+            <w:r>
+              <w:rPr>
+                <w:rFonts w:ascii="Consolas" w:hAnsi="Consolas" w:cs="Consolas"/>
+                <w:sz w:val="20"/>
+                <w:szCs w:val="20"/>
+              </w:rPr>
+              <w:t>E-Stoptaste gedrueckt</w:t>
+            </w:r>
+          </w:p>
+          <w:p>
+            <w:pPr>
+              <w:rPr>
+                <w:rFonts w:ascii="Consolas" w:hAnsi="Consolas" w:cs="Consolas"/>
+                <w:sz w:val="20"/>
+                <w:szCs w:val="20"/>
+              </w:rPr>
+            </w:pPr>
+            <w:r>
+              <w:rPr>
+                <w:rFonts w:ascii="Consolas" w:hAnsi="Consolas" w:cs="Consolas"/>
+                <w:sz w:val="20"/>
+                <w:szCs w:val="20"/>
+              </w:rPr>
+              <w:t>System angehalten mittels EStop</w:t>
             </w:r>
           </w:p>
           <w:p>
@@ -14381,610 +15535,6 @@
                 <w:szCs w:val="20"/>
               </w:rPr>
               <w:lastRenderedPageBreak/>
-              <w:t>Debug Hal: engine right with normal speed</w:t>
-            </w:r>
-          </w:p>
-          <w:p>
-            <w:pPr>
-              <w:rPr>
-                <w:rFonts w:ascii="Consolas" w:hAnsi="Consolas" w:cs="Consolas"/>
-                <w:sz w:val="20"/>
-                <w:szCs w:val="20"/>
-              </w:rPr>
-            </w:pPr>
-            <w:r>
-              <w:rPr>
-                <w:rFonts w:ascii="Consolas" w:hAnsi="Consolas" w:cs="Consolas"/>
-                <w:sz w:val="20"/>
-                <w:szCs w:val="20"/>
-              </w:rPr>
-              <w:t>Debug Hal: engine revert stop</w:t>
-            </w:r>
-          </w:p>
-          <w:p>
-            <w:pPr>
-              <w:rPr>
-                <w:rFonts w:ascii="Consolas" w:hAnsi="Consolas" w:cs="Consolas"/>
-                <w:sz w:val="20"/>
-                <w:szCs w:val="20"/>
-              </w:rPr>
-            </w:pPr>
-            <w:r>
-              <w:rPr>
-                <w:rFonts w:ascii="Consolas" w:hAnsi="Consolas" w:cs="Consolas"/>
-                <w:sz w:val="20"/>
-                <w:szCs w:val="20"/>
-              </w:rPr>
-              <w:t>Kein Werkstueck im Einlauf</w:t>
-            </w:r>
-          </w:p>
-          <w:p>
-            <w:pPr>
-              <w:rPr>
-                <w:rFonts w:ascii="Consolas" w:hAnsi="Consolas" w:cs="Consolas"/>
-                <w:sz w:val="20"/>
-                <w:szCs w:val="20"/>
-              </w:rPr>
-            </w:pPr>
-            <w:r>
-              <w:rPr>
-                <w:rFonts w:ascii="Consolas" w:hAnsi="Consolas" w:cs="Consolas"/>
-                <w:sz w:val="20"/>
-                <w:szCs w:val="20"/>
-              </w:rPr>
-              <w:t>Werkstueck im Toleranzbereich: 2663</w:t>
-            </w:r>
-          </w:p>
-          <w:p>
-            <w:pPr>
-              <w:rPr>
-                <w:rFonts w:ascii="Consolas" w:hAnsi="Consolas" w:cs="Consolas"/>
-                <w:sz w:val="20"/>
-                <w:szCs w:val="20"/>
-              </w:rPr>
-            </w:pPr>
-            <w:r>
-              <w:rPr>
-                <w:rFonts w:ascii="Consolas" w:hAnsi="Consolas" w:cs="Consolas"/>
-                <w:sz w:val="20"/>
-                <w:szCs w:val="20"/>
-              </w:rPr>
-              <w:t>Werkstueck zu klein/gross: 2510</w:t>
-            </w:r>
-          </w:p>
-          <w:p>
-            <w:pPr>
-              <w:rPr>
-                <w:rFonts w:ascii="Consolas" w:hAnsi="Consolas" w:cs="Consolas"/>
-                <w:sz w:val="20"/>
-                <w:szCs w:val="20"/>
-              </w:rPr>
-            </w:pPr>
-            <w:r>
-              <w:rPr>
-                <w:rFonts w:ascii="Consolas" w:hAnsi="Consolas" w:cs="Consolas"/>
-                <w:sz w:val="20"/>
-                <w:szCs w:val="20"/>
-              </w:rPr>
-              <w:t>Werkstueck in Hoehenmessung</w:t>
-            </w:r>
-          </w:p>
-          <w:p>
-            <w:pPr>
-              <w:rPr>
-                <w:rFonts w:ascii="Consolas" w:hAnsi="Consolas" w:cs="Consolas"/>
-                <w:sz w:val="20"/>
-                <w:szCs w:val="20"/>
-              </w:rPr>
-            </w:pPr>
-            <w:r>
-              <w:rPr>
-                <w:rFonts w:ascii="Consolas" w:hAnsi="Consolas" w:cs="Consolas"/>
-                <w:sz w:val="20"/>
-                <w:szCs w:val="20"/>
-              </w:rPr>
-              <w:t>Werkstueck Hoehe: 3465</w:t>
-            </w:r>
-          </w:p>
-          <w:p>
-            <w:pPr>
-              <w:rPr>
-                <w:rFonts w:ascii="Consolas" w:hAnsi="Consolas" w:cs="Consolas"/>
-                <w:sz w:val="20"/>
-                <w:szCs w:val="20"/>
-              </w:rPr>
-            </w:pPr>
-            <w:r>
-              <w:rPr>
-                <w:rFonts w:ascii="Consolas" w:hAnsi="Consolas" w:cs="Consolas"/>
-                <w:sz w:val="20"/>
-                <w:szCs w:val="20"/>
-              </w:rPr>
-              <w:t>Debug Hal: engine stopped</w:t>
-            </w:r>
-          </w:p>
-          <w:p>
-            <w:pPr>
-              <w:rPr>
-                <w:rFonts w:ascii="Consolas" w:hAnsi="Consolas" w:cs="Consolas"/>
-                <w:sz w:val="20"/>
-                <w:szCs w:val="20"/>
-              </w:rPr>
-            </w:pPr>
-            <w:r>
-              <w:rPr>
-                <w:rFonts w:ascii="Consolas" w:hAnsi="Consolas" w:cs="Consolas"/>
-                <w:sz w:val="20"/>
-                <w:szCs w:val="20"/>
-              </w:rPr>
-              <w:t>Debug Hal: engine revert stop</w:t>
-            </w:r>
-          </w:p>
-          <w:p>
-            <w:pPr>
-              <w:rPr>
-                <w:rFonts w:ascii="Consolas" w:hAnsi="Consolas" w:cs="Consolas"/>
-                <w:sz w:val="20"/>
-                <w:szCs w:val="20"/>
-              </w:rPr>
-            </w:pPr>
-            <w:r>
-              <w:rPr>
-                <w:rFonts w:ascii="Consolas" w:hAnsi="Consolas" w:cs="Consolas"/>
-                <w:sz w:val="20"/>
-                <w:szCs w:val="20"/>
-              </w:rPr>
-              <w:t>Werkstueck im Toleranzbereich: 3800</w:t>
-            </w:r>
-          </w:p>
-          <w:p>
-            <w:pPr>
-              <w:rPr>
-                <w:rFonts w:ascii="Consolas" w:hAnsi="Consolas" w:cs="Consolas"/>
-                <w:sz w:val="20"/>
-                <w:szCs w:val="20"/>
-              </w:rPr>
-            </w:pPr>
-            <w:r>
-              <w:rPr>
-                <w:rFonts w:ascii="Consolas" w:hAnsi="Consolas" w:cs="Consolas"/>
-                <w:sz w:val="20"/>
-                <w:szCs w:val="20"/>
-              </w:rPr>
-              <w:t>Werkstueck zu klein/gross: 2553</w:t>
-            </w:r>
-          </w:p>
-          <w:p>
-            <w:pPr>
-              <w:rPr>
-                <w:rFonts w:ascii="Consolas" w:hAnsi="Consolas" w:cs="Consolas"/>
-                <w:sz w:val="20"/>
-                <w:szCs w:val="20"/>
-              </w:rPr>
-            </w:pPr>
-            <w:r>
-              <w:rPr>
-                <w:rFonts w:ascii="Consolas" w:hAnsi="Consolas" w:cs="Consolas"/>
-                <w:sz w:val="20"/>
-                <w:szCs w:val="20"/>
-              </w:rPr>
-              <w:t>Kein Werkstueck in Hoehenmessung</w:t>
-            </w:r>
-          </w:p>
-          <w:p>
-            <w:pPr>
-              <w:rPr>
-                <w:rFonts w:ascii="Consolas" w:hAnsi="Consolas" w:cs="Consolas"/>
-                <w:sz w:val="20"/>
-                <w:szCs w:val="20"/>
-              </w:rPr>
-            </w:pPr>
-            <w:r>
-              <w:rPr>
-                <w:rFonts w:ascii="Consolas" w:hAnsi="Consolas" w:cs="Consolas"/>
-                <w:sz w:val="20"/>
-                <w:szCs w:val="20"/>
-              </w:rPr>
-              <w:t>Werkstueck Metall</w:t>
-            </w:r>
-          </w:p>
-          <w:p>
-            <w:pPr>
-              <w:rPr>
-                <w:rFonts w:ascii="Consolas" w:hAnsi="Consolas" w:cs="Consolas"/>
-                <w:sz w:val="20"/>
-                <w:szCs w:val="20"/>
-              </w:rPr>
-            </w:pPr>
-            <w:r>
-              <w:rPr>
-                <w:rFonts w:ascii="Consolas" w:hAnsi="Consolas" w:cs="Consolas"/>
-                <w:sz w:val="20"/>
-                <w:szCs w:val="20"/>
-              </w:rPr>
-              <w:t>Werkstueck in Weiche</w:t>
-            </w:r>
-          </w:p>
-          <w:p>
-            <w:pPr>
-              <w:rPr>
-                <w:rFonts w:ascii="Consolas" w:hAnsi="Consolas" w:cs="Consolas"/>
-                <w:sz w:val="20"/>
-                <w:szCs w:val="20"/>
-              </w:rPr>
-            </w:pPr>
-            <w:r>
-              <w:rPr>
-                <w:rFonts w:ascii="Consolas" w:hAnsi="Consolas" w:cs="Consolas"/>
-                <w:sz w:val="20"/>
-                <w:szCs w:val="20"/>
-              </w:rPr>
-              <w:t>Werkstueck kein Metall</w:t>
-            </w:r>
-          </w:p>
-          <w:p>
-            <w:pPr>
-              <w:rPr>
-                <w:rFonts w:ascii="Consolas" w:hAnsi="Consolas" w:cs="Consolas"/>
-                <w:sz w:val="20"/>
-                <w:szCs w:val="20"/>
-              </w:rPr>
-            </w:pPr>
-            <w:r>
-              <w:rPr>
-                <w:rFonts w:ascii="Consolas" w:hAnsi="Consolas" w:cs="Consolas"/>
-                <w:sz w:val="20"/>
-                <w:szCs w:val="20"/>
-              </w:rPr>
-              <w:t>Kein Werkstueck in Weiche</w:t>
-            </w:r>
-          </w:p>
-          <w:p>
-            <w:pPr>
-              <w:rPr>
-                <w:rFonts w:ascii="Consolas" w:hAnsi="Consolas" w:cs="Consolas"/>
-                <w:sz w:val="20"/>
-                <w:szCs w:val="20"/>
-              </w:rPr>
-            </w:pPr>
-            <w:r>
-              <w:rPr>
-                <w:rFonts w:ascii="Consolas" w:hAnsi="Consolas" w:cs="Consolas"/>
-                <w:sz w:val="20"/>
-                <w:szCs w:val="20"/>
-              </w:rPr>
-              <w:t>Rutsche voll</w:t>
-            </w:r>
-          </w:p>
-          <w:p>
-            <w:pPr>
-              <w:rPr>
-                <w:rFonts w:ascii="Consolas" w:hAnsi="Consolas" w:cs="Consolas"/>
-                <w:sz w:val="20"/>
-                <w:szCs w:val="20"/>
-              </w:rPr>
-            </w:pPr>
-            <w:r>
-              <w:rPr>
-                <w:rFonts w:ascii="Consolas" w:hAnsi="Consolas" w:cs="Consolas"/>
-                <w:sz w:val="20"/>
-                <w:szCs w:val="20"/>
-              </w:rPr>
-              <w:t>Rutsche nicht voll</w:t>
-            </w:r>
-          </w:p>
-          <w:p>
-            <w:pPr>
-              <w:rPr>
-                <w:rFonts w:ascii="Consolas" w:hAnsi="Consolas" w:cs="Consolas"/>
-                <w:sz w:val="20"/>
-                <w:szCs w:val="20"/>
-              </w:rPr>
-            </w:pPr>
-            <w:r>
-              <w:rPr>
-                <w:rFonts w:ascii="Consolas" w:hAnsi="Consolas" w:cs="Consolas"/>
-                <w:sz w:val="20"/>
-                <w:szCs w:val="20"/>
-              </w:rPr>
-              <w:t>Debug Hal: engine stopped</w:t>
-            </w:r>
-          </w:p>
-          <w:p>
-            <w:pPr>
-              <w:rPr>
-                <w:rFonts w:ascii="Consolas" w:hAnsi="Consolas" w:cs="Consolas"/>
-                <w:sz w:val="20"/>
-                <w:szCs w:val="20"/>
-              </w:rPr>
-            </w:pPr>
-          </w:p>
-          <w:p>
-            <w:pPr>
-              <w:rPr>
-                <w:rFonts w:ascii="Consolas" w:hAnsi="Consolas" w:cs="Consolas"/>
-                <w:sz w:val="20"/>
-                <w:szCs w:val="20"/>
-              </w:rPr>
-            </w:pPr>
-            <w:r>
-              <w:rPr>
-                <w:rFonts w:ascii="Consolas" w:hAnsi="Consolas" w:cs="Consolas"/>
-                <w:sz w:val="20"/>
-                <w:szCs w:val="20"/>
-              </w:rPr>
-              <w:t>Resettaste gedrueckt</w:t>
-            </w:r>
-          </w:p>
-          <w:p>
-            <w:pPr>
-              <w:rPr>
-                <w:rFonts w:ascii="Consolas" w:hAnsi="Consolas" w:cs="Consolas"/>
-                <w:sz w:val="20"/>
-                <w:szCs w:val="20"/>
-              </w:rPr>
-            </w:pPr>
-            <w:r>
-              <w:rPr>
-                <w:rFonts w:ascii="Consolas" w:hAnsi="Consolas" w:cs="Consolas"/>
-                <w:sz w:val="20"/>
-                <w:szCs w:val="20"/>
-              </w:rPr>
-              <w:t>Resettaste losgelassen</w:t>
-            </w:r>
-          </w:p>
-          <w:p>
-            <w:pPr>
-              <w:rPr>
-                <w:rFonts w:ascii="Consolas" w:hAnsi="Consolas" w:cs="Consolas"/>
-                <w:sz w:val="20"/>
-                <w:szCs w:val="20"/>
-              </w:rPr>
-            </w:pPr>
-            <w:r>
-              <w:rPr>
-                <w:rFonts w:ascii="Consolas" w:hAnsi="Consolas" w:cs="Consolas"/>
-                <w:sz w:val="20"/>
-                <w:szCs w:val="20"/>
-              </w:rPr>
-              <w:t>Stoptaste gedrueckt</w:t>
-            </w:r>
-          </w:p>
-          <w:p>
-            <w:pPr>
-              <w:rPr>
-                <w:rFonts w:ascii="Consolas" w:hAnsi="Consolas" w:cs="Consolas"/>
-                <w:sz w:val="20"/>
-                <w:szCs w:val="20"/>
-              </w:rPr>
-            </w:pPr>
-            <w:r>
-              <w:rPr>
-                <w:rFonts w:ascii="Consolas" w:hAnsi="Consolas" w:cs="Consolas"/>
-                <w:sz w:val="20"/>
-                <w:szCs w:val="20"/>
-              </w:rPr>
-              <w:t>Stoptaste losgelassen</w:t>
-            </w:r>
-          </w:p>
-          <w:p>
-            <w:pPr>
-              <w:rPr>
-                <w:rFonts w:ascii="Consolas" w:hAnsi="Consolas" w:cs="Consolas"/>
-                <w:sz w:val="20"/>
-                <w:szCs w:val="20"/>
-              </w:rPr>
-            </w:pPr>
-            <w:r>
-              <w:rPr>
-                <w:rFonts w:ascii="Consolas" w:hAnsi="Consolas" w:cs="Consolas"/>
-                <w:sz w:val="20"/>
-                <w:szCs w:val="20"/>
-              </w:rPr>
-              <w:t>E-Stoptaste gedrueckt</w:t>
-            </w:r>
-          </w:p>
-          <w:p>
-            <w:pPr>
-              <w:rPr>
-                <w:rFonts w:ascii="Consolas" w:hAnsi="Consolas" w:cs="Consolas"/>
-                <w:sz w:val="20"/>
-                <w:szCs w:val="20"/>
-              </w:rPr>
-            </w:pPr>
-            <w:r>
-              <w:rPr>
-                <w:rFonts w:ascii="Consolas" w:hAnsi="Consolas" w:cs="Consolas"/>
-                <w:sz w:val="20"/>
-                <w:szCs w:val="20"/>
-              </w:rPr>
-              <w:t>System angehalten mittels EStop</w:t>
-            </w:r>
-          </w:p>
-          <w:p>
-            <w:pPr>
-              <w:rPr>
-                <w:rFonts w:ascii="Consolas" w:hAnsi="Consolas" w:cs="Consolas"/>
-                <w:sz w:val="20"/>
-                <w:szCs w:val="20"/>
-              </w:rPr>
-            </w:pPr>
-            <w:r>
-              <w:rPr>
-                <w:rFonts w:ascii="Consolas" w:hAnsi="Consolas" w:cs="Consolas"/>
-                <w:sz w:val="20"/>
-                <w:szCs w:val="20"/>
-              </w:rPr>
-              <w:t>Debug Hal: red light on</w:t>
-            </w:r>
-          </w:p>
-          <w:p>
-            <w:pPr>
-              <w:rPr>
-                <w:rFonts w:ascii="Consolas" w:hAnsi="Consolas" w:cs="Consolas"/>
-                <w:sz w:val="20"/>
-                <w:szCs w:val="20"/>
-              </w:rPr>
-            </w:pPr>
-            <w:r>
-              <w:rPr>
-                <w:rFonts w:ascii="Consolas" w:hAnsi="Consolas" w:cs="Consolas"/>
-                <w:sz w:val="20"/>
-                <w:szCs w:val="20"/>
-              </w:rPr>
-              <w:t>Starttste gedrueck</w:t>
-            </w:r>
-          </w:p>
-          <w:p>
-            <w:pPr>
-              <w:rPr>
-                <w:rFonts w:ascii="Consolas" w:hAnsi="Consolas" w:cs="Consolas"/>
-                <w:sz w:val="20"/>
-                <w:szCs w:val="20"/>
-              </w:rPr>
-            </w:pPr>
-            <w:r>
-              <w:rPr>
-                <w:rFonts w:ascii="Consolas" w:hAnsi="Consolas" w:cs="Consolas"/>
-                <w:sz w:val="20"/>
-                <w:szCs w:val="20"/>
-              </w:rPr>
-              <w:t>Starttste losgelassen</w:t>
-            </w:r>
-          </w:p>
-          <w:p>
-            <w:pPr>
-              <w:rPr>
-                <w:rFonts w:ascii="Consolas" w:hAnsi="Consolas" w:cs="Consolas"/>
-                <w:sz w:val="20"/>
-                <w:szCs w:val="20"/>
-              </w:rPr>
-            </w:pPr>
-            <w:r>
-              <w:rPr>
-                <w:rFonts w:ascii="Consolas" w:hAnsi="Consolas" w:cs="Consolas"/>
-                <w:sz w:val="20"/>
-                <w:szCs w:val="20"/>
-              </w:rPr>
-              <w:t>E-Stoptaste geloest</w:t>
-            </w:r>
-          </w:p>
-          <w:p>
-            <w:pPr>
-              <w:rPr>
-                <w:rFonts w:ascii="Consolas" w:hAnsi="Consolas" w:cs="Consolas"/>
-                <w:sz w:val="20"/>
-                <w:szCs w:val="20"/>
-              </w:rPr>
-            </w:pPr>
-            <w:r>
-              <w:rPr>
-                <w:rFonts w:ascii="Consolas" w:hAnsi="Consolas" w:cs="Consolas"/>
-                <w:sz w:val="20"/>
-                <w:szCs w:val="20"/>
-              </w:rPr>
-              <w:t>E-Stoptaste gedrueckt</w:t>
-            </w:r>
-          </w:p>
-          <w:p>
-            <w:pPr>
-              <w:rPr>
-                <w:rFonts w:ascii="Consolas" w:hAnsi="Consolas" w:cs="Consolas"/>
-                <w:sz w:val="20"/>
-                <w:szCs w:val="20"/>
-              </w:rPr>
-            </w:pPr>
-            <w:r>
-              <w:rPr>
-                <w:rFonts w:ascii="Consolas" w:hAnsi="Consolas" w:cs="Consolas"/>
-                <w:sz w:val="20"/>
-                <w:szCs w:val="20"/>
-              </w:rPr>
-              <w:t>System angehalten mittels EStop</w:t>
-            </w:r>
-          </w:p>
-          <w:p>
-            <w:pPr>
-              <w:rPr>
-                <w:rFonts w:ascii="Consolas" w:hAnsi="Consolas" w:cs="Consolas"/>
-                <w:sz w:val="20"/>
-                <w:szCs w:val="20"/>
-              </w:rPr>
-            </w:pPr>
-            <w:r>
-              <w:rPr>
-                <w:rFonts w:ascii="Consolas" w:hAnsi="Consolas" w:cs="Consolas"/>
-                <w:sz w:val="20"/>
-                <w:szCs w:val="20"/>
-              </w:rPr>
-              <w:t>Debug Hal: red light on</w:t>
-            </w:r>
-          </w:p>
-          <w:p>
-            <w:pPr>
-              <w:rPr>
-                <w:rFonts w:ascii="Consolas" w:hAnsi="Consolas" w:cs="Consolas"/>
-                <w:sz w:val="20"/>
-                <w:szCs w:val="20"/>
-              </w:rPr>
-            </w:pPr>
-            <w:r>
-              <w:rPr>
-                <w:rFonts w:ascii="Consolas" w:hAnsi="Consolas" w:cs="Consolas"/>
-                <w:sz w:val="20"/>
-                <w:szCs w:val="20"/>
-              </w:rPr>
-              <w:t>E-Stoptaste geloest</w:t>
-            </w:r>
-          </w:p>
-          <w:p>
-            <w:pPr>
-              <w:rPr>
-                <w:rFonts w:ascii="Consolas" w:hAnsi="Consolas" w:cs="Consolas"/>
-                <w:sz w:val="20"/>
-                <w:szCs w:val="20"/>
-              </w:rPr>
-            </w:pPr>
-            <w:r>
-              <w:rPr>
-                <w:rFonts w:ascii="Consolas" w:hAnsi="Consolas" w:cs="Consolas"/>
-                <w:sz w:val="20"/>
-                <w:szCs w:val="20"/>
-              </w:rPr>
-              <w:t>E-Stoptaste gedrueckt</w:t>
-            </w:r>
-          </w:p>
-          <w:p>
-            <w:pPr>
-              <w:rPr>
-                <w:rFonts w:ascii="Consolas" w:hAnsi="Consolas" w:cs="Consolas"/>
-                <w:sz w:val="20"/>
-                <w:szCs w:val="20"/>
-              </w:rPr>
-            </w:pPr>
-            <w:r>
-              <w:rPr>
-                <w:rFonts w:ascii="Consolas" w:hAnsi="Consolas" w:cs="Consolas"/>
-                <w:sz w:val="20"/>
-                <w:szCs w:val="20"/>
-              </w:rPr>
-              <w:t>System angehalten mittels EStop</w:t>
-            </w:r>
-          </w:p>
-          <w:p>
-            <w:pPr>
-              <w:rPr>
-                <w:rFonts w:ascii="Consolas" w:hAnsi="Consolas" w:cs="Consolas"/>
-                <w:sz w:val="20"/>
-                <w:szCs w:val="20"/>
-              </w:rPr>
-            </w:pPr>
-            <w:r>
-              <w:rPr>
-                <w:rFonts w:ascii="Consolas" w:hAnsi="Consolas" w:cs="Consolas"/>
-                <w:sz w:val="20"/>
-                <w:szCs w:val="20"/>
-              </w:rPr>
               <w:t>Debug Hal: red light on</w:t>
             </w:r>
           </w:p>
@@ -15342,7 +15892,6 @@
                 <w:sz w:val="20"/>
                 <w:szCs w:val="20"/>
               </w:rPr>
-              <w:lastRenderedPageBreak/>
               <w:t>Werkstück ist in Höhenmessung</w:t>
             </w:r>
           </w:p>
@@ -16475,7 +17024,6 @@
       </w:pPr>
       <w:bookmarkStart w:id="37" w:name="_Toc340478164"/>
       <w:r>
-        <w:lastRenderedPageBreak/>
         <w:t>6.4 Abnahmetest</w:t>
       </w:r>
       <w:bookmarkEnd w:id="37"/>
@@ -19162,6 +19710,119 @@
     </w:lvl>
   </w:abstractNum>
   <w:abstractNum w:abstractNumId="21">
+    <w:nsid w:val="3D5348BE"/>
+    <w:multiLevelType w:val="hybridMultilevel"/>
+    <w:tmpl w:val="C33C758E"/>
+    <w:lvl w:ilvl="0" w:tplc="0407000F">
+      <w:start w:val="1"/>
+      <w:numFmt w:val="decimal"/>
+      <w:lvlText w:val="%1."/>
+      <w:lvlJc w:val="left"/>
+      <w:pPr>
+        <w:ind w:left="720" w:hanging="360"/>
+      </w:pPr>
+      <w:rPr>
+        <w:rFonts w:hint="default"/>
+      </w:rPr>
+    </w:lvl>
+    <w:lvl w:ilvl="1" w:tplc="04070003" w:tentative="1">
+      <w:start w:val="1"/>
+      <w:numFmt w:val="bullet"/>
+      <w:lvlText w:val="o"/>
+      <w:lvlJc w:val="left"/>
+      <w:pPr>
+        <w:ind w:left="1440" w:hanging="360"/>
+      </w:pPr>
+      <w:rPr>
+        <w:rFonts w:ascii="Courier New" w:hAnsi="Courier New" w:cs="Courier New" w:hint="default"/>
+      </w:rPr>
+    </w:lvl>
+    <w:lvl w:ilvl="2" w:tplc="04070005" w:tentative="1">
+      <w:start w:val="1"/>
+      <w:numFmt w:val="bullet"/>
+      <w:lvlText w:val=""/>
+      <w:lvlJc w:val="left"/>
+      <w:pPr>
+        <w:ind w:left="2160" w:hanging="360"/>
+      </w:pPr>
+      <w:rPr>
+        <w:rFonts w:ascii="Wingdings" w:hAnsi="Wingdings" w:hint="default"/>
+      </w:rPr>
+    </w:lvl>
+    <w:lvl w:ilvl="3" w:tplc="04070001" w:tentative="1">
+      <w:start w:val="1"/>
+      <w:numFmt w:val="bullet"/>
+      <w:lvlText w:val=""/>
+      <w:lvlJc w:val="left"/>
+      <w:pPr>
+        <w:ind w:left="2880" w:hanging="360"/>
+      </w:pPr>
+      <w:rPr>
+        <w:rFonts w:ascii="Symbol" w:hAnsi="Symbol" w:hint="default"/>
+      </w:rPr>
+    </w:lvl>
+    <w:lvl w:ilvl="4" w:tplc="04070003" w:tentative="1">
+      <w:start w:val="1"/>
+      <w:numFmt w:val="bullet"/>
+      <w:lvlText w:val="o"/>
+      <w:lvlJc w:val="left"/>
+      <w:pPr>
+        <w:ind w:left="3600" w:hanging="360"/>
+      </w:pPr>
+      <w:rPr>
+        <w:rFonts w:ascii="Courier New" w:hAnsi="Courier New" w:cs="Courier New" w:hint="default"/>
+      </w:rPr>
+    </w:lvl>
+    <w:lvl w:ilvl="5" w:tplc="04070005" w:tentative="1">
+      <w:start w:val="1"/>
+      <w:numFmt w:val="bullet"/>
+      <w:lvlText w:val=""/>
+      <w:lvlJc w:val="left"/>
+      <w:pPr>
+        <w:ind w:left="4320" w:hanging="360"/>
+      </w:pPr>
+      <w:rPr>
+        <w:rFonts w:ascii="Wingdings" w:hAnsi="Wingdings" w:hint="default"/>
+      </w:rPr>
+    </w:lvl>
+    <w:lvl w:ilvl="6" w:tplc="04070001" w:tentative="1">
+      <w:start w:val="1"/>
+      <w:numFmt w:val="bullet"/>
+      <w:lvlText w:val=""/>
+      <w:lvlJc w:val="left"/>
+      <w:pPr>
+        <w:ind w:left="5040" w:hanging="360"/>
+      </w:pPr>
+      <w:rPr>
+        <w:rFonts w:ascii="Symbol" w:hAnsi="Symbol" w:hint="default"/>
+      </w:rPr>
+    </w:lvl>
+    <w:lvl w:ilvl="7" w:tplc="04070003" w:tentative="1">
+      <w:start w:val="1"/>
+      <w:numFmt w:val="bullet"/>
+      <w:lvlText w:val="o"/>
+      <w:lvlJc w:val="left"/>
+      <w:pPr>
+        <w:ind w:left="5760" w:hanging="360"/>
+      </w:pPr>
+      <w:rPr>
+        <w:rFonts w:ascii="Courier New" w:hAnsi="Courier New" w:cs="Courier New" w:hint="default"/>
+      </w:rPr>
+    </w:lvl>
+    <w:lvl w:ilvl="8" w:tplc="04070005" w:tentative="1">
+      <w:start w:val="1"/>
+      <w:numFmt w:val="bullet"/>
+      <w:lvlText w:val=""/>
+      <w:lvlJc w:val="left"/>
+      <w:pPr>
+        <w:ind w:left="6480" w:hanging="360"/>
+      </w:pPr>
+      <w:rPr>
+        <w:rFonts w:ascii="Wingdings" w:hAnsi="Wingdings" w:hint="default"/>
+      </w:rPr>
+    </w:lvl>
+  </w:abstractNum>
+  <w:abstractNum w:abstractNumId="22">
     <w:nsid w:val="3D7150BF"/>
     <w:multiLevelType w:val="hybridMultilevel"/>
     <w:tmpl w:val="C6F6471A"/>
@@ -19247,7 +19908,7 @@
       </w:pPr>
     </w:lvl>
   </w:abstractNum>
-  <w:abstractNum w:abstractNumId="22">
+  <w:abstractNum w:abstractNumId="23">
     <w:nsid w:val="44DF5957"/>
     <w:multiLevelType w:val="hybridMultilevel"/>
     <w:tmpl w:val="60482C5C"/>
@@ -19333,7 +19994,7 @@
       </w:pPr>
     </w:lvl>
   </w:abstractNum>
-  <w:abstractNum w:abstractNumId="23">
+  <w:abstractNum w:abstractNumId="24">
     <w:nsid w:val="4BD3104E"/>
     <w:multiLevelType w:val="hybridMultilevel"/>
     <w:tmpl w:val="87485EBA"/>
@@ -19446,7 +20107,7 @@
       </w:rPr>
     </w:lvl>
   </w:abstractNum>
-  <w:abstractNum w:abstractNumId="24">
+  <w:abstractNum w:abstractNumId="25">
     <w:nsid w:val="4C1A5368"/>
     <w:multiLevelType w:val="hybridMultilevel"/>
     <w:tmpl w:val="E9CE3F52"/>
@@ -19532,7 +20193,7 @@
       </w:pPr>
     </w:lvl>
   </w:abstractNum>
-  <w:abstractNum w:abstractNumId="25">
+  <w:abstractNum w:abstractNumId="26">
     <w:nsid w:val="4D445E13"/>
     <w:multiLevelType w:val="hybridMultilevel"/>
     <w:tmpl w:val="7512D2C2"/>
@@ -19645,7 +20306,7 @@
       </w:rPr>
     </w:lvl>
   </w:abstractNum>
-  <w:abstractNum w:abstractNumId="26">
+  <w:abstractNum w:abstractNumId="27">
     <w:nsid w:val="4E0D118A"/>
     <w:multiLevelType w:val="hybridMultilevel"/>
     <w:tmpl w:val="51D4B30E"/>
@@ -19734,7 +20395,7 @@
       </w:pPr>
     </w:lvl>
   </w:abstractNum>
-  <w:abstractNum w:abstractNumId="27">
+  <w:abstractNum w:abstractNumId="28">
     <w:nsid w:val="52B93B0E"/>
     <w:multiLevelType w:val="hybridMultilevel"/>
     <w:tmpl w:val="80BE7306"/>
@@ -19847,7 +20508,7 @@
       </w:rPr>
     </w:lvl>
   </w:abstractNum>
-  <w:abstractNum w:abstractNumId="28">
+  <w:abstractNum w:abstractNumId="29">
     <w:nsid w:val="53483405"/>
     <w:multiLevelType w:val="multilevel"/>
     <w:tmpl w:val="FE349996"/>
@@ -19968,7 +20629,7 @@
       </w:rPr>
     </w:lvl>
   </w:abstractNum>
-  <w:abstractNum w:abstractNumId="29">
+  <w:abstractNum w:abstractNumId="30">
     <w:nsid w:val="572A2B45"/>
     <w:multiLevelType w:val="multilevel"/>
     <w:tmpl w:val="EEFE4608"/>
@@ -20086,7 +20747,7 @@
       </w:rPr>
     </w:lvl>
   </w:abstractNum>
-  <w:abstractNum w:abstractNumId="30">
+  <w:abstractNum w:abstractNumId="31">
     <w:nsid w:val="58004CBE"/>
     <w:multiLevelType w:val="hybridMultilevel"/>
     <w:tmpl w:val="E9CE3F52"/>
@@ -20172,7 +20833,7 @@
       </w:pPr>
     </w:lvl>
   </w:abstractNum>
-  <w:abstractNum w:abstractNumId="31">
+  <w:abstractNum w:abstractNumId="32">
     <w:nsid w:val="59816E27"/>
     <w:multiLevelType w:val="hybridMultilevel"/>
     <w:tmpl w:val="18F010E8"/>
@@ -20261,7 +20922,7 @@
       </w:pPr>
     </w:lvl>
   </w:abstractNum>
-  <w:abstractNum w:abstractNumId="32">
+  <w:abstractNum w:abstractNumId="33">
     <w:nsid w:val="5CFB5BE7"/>
     <w:multiLevelType w:val="multilevel"/>
     <w:tmpl w:val="719AC2E0"/>
@@ -20379,7 +21040,120 @@
       </w:rPr>
     </w:lvl>
   </w:abstractNum>
-  <w:abstractNum w:abstractNumId="33">
+  <w:abstractNum w:abstractNumId="34">
+    <w:nsid w:val="5D264785"/>
+    <w:multiLevelType w:val="hybridMultilevel"/>
+    <w:tmpl w:val="F6A0E8D6"/>
+    <w:lvl w:ilvl="0" w:tplc="0407000F">
+      <w:start w:val="1"/>
+      <w:numFmt w:val="decimal"/>
+      <w:lvlText w:val="%1."/>
+      <w:lvlJc w:val="left"/>
+      <w:pPr>
+        <w:ind w:left="720" w:hanging="360"/>
+      </w:pPr>
+      <w:rPr>
+        <w:rFonts w:hint="default"/>
+      </w:rPr>
+    </w:lvl>
+    <w:lvl w:ilvl="1" w:tplc="04070003" w:tentative="1">
+      <w:start w:val="1"/>
+      <w:numFmt w:val="bullet"/>
+      <w:lvlText w:val="o"/>
+      <w:lvlJc w:val="left"/>
+      <w:pPr>
+        <w:ind w:left="1440" w:hanging="360"/>
+      </w:pPr>
+      <w:rPr>
+        <w:rFonts w:ascii="Courier New" w:hAnsi="Courier New" w:cs="Courier New" w:hint="default"/>
+      </w:rPr>
+    </w:lvl>
+    <w:lvl w:ilvl="2" w:tplc="04070005" w:tentative="1">
+      <w:start w:val="1"/>
+      <w:numFmt w:val="bullet"/>
+      <w:lvlText w:val=""/>
+      <w:lvlJc w:val="left"/>
+      <w:pPr>
+        <w:ind w:left="2160" w:hanging="360"/>
+      </w:pPr>
+      <w:rPr>
+        <w:rFonts w:ascii="Wingdings" w:hAnsi="Wingdings" w:hint="default"/>
+      </w:rPr>
+    </w:lvl>
+    <w:lvl w:ilvl="3" w:tplc="04070001" w:tentative="1">
+      <w:start w:val="1"/>
+      <w:numFmt w:val="bullet"/>
+      <w:lvlText w:val=""/>
+      <w:lvlJc w:val="left"/>
+      <w:pPr>
+        <w:ind w:left="2880" w:hanging="360"/>
+      </w:pPr>
+      <w:rPr>
+        <w:rFonts w:ascii="Symbol" w:hAnsi="Symbol" w:hint="default"/>
+      </w:rPr>
+    </w:lvl>
+    <w:lvl w:ilvl="4" w:tplc="04070003" w:tentative="1">
+      <w:start w:val="1"/>
+      <w:numFmt w:val="bullet"/>
+      <w:lvlText w:val="o"/>
+      <w:lvlJc w:val="left"/>
+      <w:pPr>
+        <w:ind w:left="3600" w:hanging="360"/>
+      </w:pPr>
+      <w:rPr>
+        <w:rFonts w:ascii="Courier New" w:hAnsi="Courier New" w:cs="Courier New" w:hint="default"/>
+      </w:rPr>
+    </w:lvl>
+    <w:lvl w:ilvl="5" w:tplc="04070005" w:tentative="1">
+      <w:start w:val="1"/>
+      <w:numFmt w:val="bullet"/>
+      <w:lvlText w:val=""/>
+      <w:lvlJc w:val="left"/>
+      <w:pPr>
+        <w:ind w:left="4320" w:hanging="360"/>
+      </w:pPr>
+      <w:rPr>
+        <w:rFonts w:ascii="Wingdings" w:hAnsi="Wingdings" w:hint="default"/>
+      </w:rPr>
+    </w:lvl>
+    <w:lvl w:ilvl="6" w:tplc="04070001" w:tentative="1">
+      <w:start w:val="1"/>
+      <w:numFmt w:val="bullet"/>
+      <w:lvlText w:val=""/>
+      <w:lvlJc w:val="left"/>
+      <w:pPr>
+        <w:ind w:left="5040" w:hanging="360"/>
+      </w:pPr>
+      <w:rPr>
+        <w:rFonts w:ascii="Symbol" w:hAnsi="Symbol" w:hint="default"/>
+      </w:rPr>
+    </w:lvl>
+    <w:lvl w:ilvl="7" w:tplc="04070003" w:tentative="1">
+      <w:start w:val="1"/>
+      <w:numFmt w:val="bullet"/>
+      <w:lvlText w:val="o"/>
+      <w:lvlJc w:val="left"/>
+      <w:pPr>
+        <w:ind w:left="5760" w:hanging="360"/>
+      </w:pPr>
+      <w:rPr>
+        <w:rFonts w:ascii="Courier New" w:hAnsi="Courier New" w:cs="Courier New" w:hint="default"/>
+      </w:rPr>
+    </w:lvl>
+    <w:lvl w:ilvl="8" w:tplc="04070005" w:tentative="1">
+      <w:start w:val="1"/>
+      <w:numFmt w:val="bullet"/>
+      <w:lvlText w:val=""/>
+      <w:lvlJc w:val="left"/>
+      <w:pPr>
+        <w:ind w:left="6480" w:hanging="360"/>
+      </w:pPr>
+      <w:rPr>
+        <w:rFonts w:ascii="Wingdings" w:hAnsi="Wingdings" w:hint="default"/>
+      </w:rPr>
+    </w:lvl>
+  </w:abstractNum>
+  <w:abstractNum w:abstractNumId="35">
     <w:nsid w:val="5EE65C9F"/>
     <w:multiLevelType w:val="hybridMultilevel"/>
     <w:tmpl w:val="094E5F7E"/>
@@ -20492,7 +21266,7 @@
       </w:rPr>
     </w:lvl>
   </w:abstractNum>
-  <w:abstractNum w:abstractNumId="34">
+  <w:abstractNum w:abstractNumId="36">
     <w:nsid w:val="60B53FF6"/>
     <w:multiLevelType w:val="hybridMultilevel"/>
     <w:tmpl w:val="2822EB4A"/>
@@ -20605,7 +21379,7 @@
       </w:rPr>
     </w:lvl>
   </w:abstractNum>
-  <w:abstractNum w:abstractNumId="35">
+  <w:abstractNum w:abstractNumId="37">
     <w:nsid w:val="68CF2255"/>
     <w:multiLevelType w:val="hybridMultilevel"/>
     <w:tmpl w:val="A518F534"/>
@@ -20718,7 +21492,7 @@
       </w:rPr>
     </w:lvl>
   </w:abstractNum>
-  <w:abstractNum w:abstractNumId="36">
+  <w:abstractNum w:abstractNumId="38">
     <w:nsid w:val="694B2BA5"/>
     <w:multiLevelType w:val="hybridMultilevel"/>
     <w:tmpl w:val="2CFAF5BC"/>
@@ -20831,7 +21605,7 @@
       </w:rPr>
     </w:lvl>
   </w:abstractNum>
-  <w:abstractNum w:abstractNumId="37">
+  <w:abstractNum w:abstractNumId="39">
     <w:nsid w:val="6A8A0DFB"/>
     <w:multiLevelType w:val="hybridMultilevel"/>
     <w:tmpl w:val="F232FD52"/>
@@ -20944,7 +21718,7 @@
       </w:rPr>
     </w:lvl>
   </w:abstractNum>
-  <w:abstractNum w:abstractNumId="38">
+  <w:abstractNum w:abstractNumId="40">
     <w:nsid w:val="6ECF4918"/>
     <w:multiLevelType w:val="hybridMultilevel"/>
     <w:tmpl w:val="DFB60B96"/>
@@ -21057,7 +21831,7 @@
       </w:rPr>
     </w:lvl>
   </w:abstractNum>
-  <w:abstractNum w:abstractNumId="39">
+  <w:abstractNum w:abstractNumId="41">
     <w:nsid w:val="6F1E1858"/>
     <w:multiLevelType w:val="hybridMultilevel"/>
     <w:tmpl w:val="751C33D2"/>
@@ -21170,7 +21944,7 @@
       </w:rPr>
     </w:lvl>
   </w:abstractNum>
-  <w:abstractNum w:abstractNumId="40">
+  <w:abstractNum w:abstractNumId="42">
     <w:nsid w:val="78E3007B"/>
     <w:multiLevelType w:val="hybridMultilevel"/>
     <w:tmpl w:val="18F010E8"/>
@@ -21259,7 +22033,7 @@
       </w:pPr>
     </w:lvl>
   </w:abstractNum>
-  <w:abstractNum w:abstractNumId="41">
+  <w:abstractNum w:abstractNumId="43">
     <w:nsid w:val="7D8F2854"/>
     <w:multiLevelType w:val="multilevel"/>
     <w:tmpl w:val="A4329BAC"/>
@@ -21378,13 +22152,13 @@
     </w:lvl>
   </w:abstractNum>
   <w:num w:numId="1">
-    <w:abstractNumId w:val="26"/>
+    <w:abstractNumId w:val="27"/>
   </w:num>
   <w:num w:numId="2">
-    <w:abstractNumId w:val="31"/>
+    <w:abstractNumId w:val="32"/>
   </w:num>
   <w:num w:numId="3">
-    <w:abstractNumId w:val="39"/>
+    <w:abstractNumId w:val="41"/>
   </w:num>
   <w:num w:numId="4">
     <w:abstractNumId w:val="0"/>
@@ -21405,13 +22179,13 @@
     <w:abstractNumId w:val="5"/>
   </w:num>
   <w:num w:numId="10">
-    <w:abstractNumId w:val="40"/>
+    <w:abstractNumId w:val="42"/>
   </w:num>
   <w:num w:numId="11">
     <w:abstractNumId w:val="11"/>
   </w:num>
   <w:num w:numId="12">
-    <w:abstractNumId w:val="28"/>
+    <w:abstractNumId w:val="29"/>
   </w:num>
   <w:num w:numId="13">
     <w:abstractNumId w:val="16"/>
@@ -21423,28 +22197,28 @@
     <w:abstractNumId w:val="12"/>
   </w:num>
   <w:num w:numId="16">
+    <w:abstractNumId w:val="40"/>
+  </w:num>
+  <w:num w:numId="17">
     <w:abstractNumId w:val="38"/>
   </w:num>
-  <w:num w:numId="17">
-    <w:abstractNumId w:val="36"/>
-  </w:num>
   <w:num w:numId="18">
-    <w:abstractNumId w:val="25"/>
+    <w:abstractNumId w:val="26"/>
   </w:num>
   <w:num w:numId="19">
-    <w:abstractNumId w:val="27"/>
+    <w:abstractNumId w:val="28"/>
   </w:num>
   <w:num w:numId="20">
     <w:abstractNumId w:val="9"/>
   </w:num>
   <w:num w:numId="21">
-    <w:abstractNumId w:val="34"/>
+    <w:abstractNumId w:val="36"/>
   </w:num>
   <w:num w:numId="22">
-    <w:abstractNumId w:val="33"/>
+    <w:abstractNumId w:val="35"/>
   </w:num>
   <w:num w:numId="23">
-    <w:abstractNumId w:val="23"/>
+    <w:abstractNumId w:val="24"/>
   </w:num>
   <w:num w:numId="24">
     <w:abstractNumId w:val="13"/>
@@ -21453,7 +22227,7 @@
     <w:abstractNumId w:val="18"/>
   </w:num>
   <w:num w:numId="26">
-    <w:abstractNumId w:val="37"/>
+    <w:abstractNumId w:val="39"/>
   </w:num>
   <w:num w:numId="27">
     <w:abstractNumId w:val="15"/>
@@ -21462,31 +22236,31 @@
     <w:abstractNumId w:val="20"/>
   </w:num>
   <w:num w:numId="29">
-    <w:abstractNumId w:val="24"/>
+    <w:abstractNumId w:val="25"/>
   </w:num>
   <w:num w:numId="30">
-    <w:abstractNumId w:val="32"/>
+    <w:abstractNumId w:val="33"/>
   </w:num>
   <w:num w:numId="31">
-    <w:abstractNumId w:val="29"/>
+    <w:abstractNumId w:val="30"/>
   </w:num>
   <w:num w:numId="32">
-    <w:abstractNumId w:val="30"/>
+    <w:abstractNumId w:val="31"/>
   </w:num>
   <w:num w:numId="33">
     <w:abstractNumId w:val="19"/>
   </w:num>
   <w:num w:numId="34">
-    <w:abstractNumId w:val="22"/>
+    <w:abstractNumId w:val="23"/>
   </w:num>
   <w:num w:numId="35">
-    <w:abstractNumId w:val="41"/>
+    <w:abstractNumId w:val="43"/>
   </w:num>
   <w:num w:numId="36">
     <w:abstractNumId w:val="17"/>
   </w:num>
   <w:num w:numId="37">
-    <w:abstractNumId w:val="35"/>
+    <w:abstractNumId w:val="37"/>
   </w:num>
   <w:num w:numId="38">
     <w:abstractNumId w:val="14"/>
@@ -21498,10 +22272,16 @@
     <w:abstractNumId w:val="8"/>
   </w:num>
   <w:num w:numId="41">
-    <w:abstractNumId w:val="21"/>
+    <w:abstractNumId w:val="22"/>
   </w:num>
   <w:num w:numId="42">
     <w:abstractNumId w:val="6"/>
+  </w:num>
+  <w:num w:numId="43">
+    <w:abstractNumId w:val="34"/>
+  </w:num>
+  <w:num w:numId="44">
+    <w:abstractNumId w:val="21"/>
   </w:num>
 </w:numbering>
 </file>
@@ -22916,7 +23696,7 @@
 </file>
 
 <file path=customXml/itemProps1.xml><?xml version="1.0" encoding="utf-8"?>
-<ds:datastoreItem xmlns:ds="http://schemas.openxmlformats.org/officeDocument/2006/customXml" ds:itemID="{37D87CDA-8ABC-4B3A-8866-9539C2740672}">
+<ds:datastoreItem xmlns:ds="http://schemas.openxmlformats.org/officeDocument/2006/customXml" ds:itemID="{640231CE-7E14-456F-81BE-19F0B60AAEB9}">
   <ds:schemaRefs>
     <ds:schemaRef ds:uri="http://schemas.openxmlformats.org/officeDocument/2006/bibliography"/>
   </ds:schemaRefs>

</xml_diff>